<commit_message>
Revisão de ortografia e plano de trabalho
</commit_message>
<xml_diff>
--- a/Docs/Plano de TCCII_mar_2017.docx
+++ b/Docs/Plano de TCCII_mar_2017.docx
@@ -211,7 +211,53 @@
                 <w:sz w:val="24"/>
                 <w:szCs w:val="24"/>
               </w:rPr>
-              <w:t xml:space="preserve"> Lucas Teles Agostinho</w:t>
+              <w:t xml:space="preserve"> </w:t>
+            </w:r>
+          </w:p>
+          <w:p>
+            <w:pPr>
+              <w:spacing w:after="0" w:line="240" w:lineRule="auto"/>
+              <w:jc w:val="both"/>
+              <w:rPr>
+                <w:rFonts w:ascii="Arial" w:hAnsi="Arial" w:cs="Arial"/>
+                <w:b/>
+                <w:bCs/>
+                <w:sz w:val="24"/>
+                <w:szCs w:val="24"/>
+              </w:rPr>
+            </w:pPr>
+            <w:r>
+              <w:rPr>
+                <w:rFonts w:ascii="Arial" w:hAnsi="Arial" w:cs="Arial"/>
+                <w:b/>
+                <w:bCs/>
+                <w:sz w:val="24"/>
+                <w:szCs w:val="24"/>
+              </w:rPr>
+              <w:t>Lucas Teles Agostinho</w:t>
+            </w:r>
+          </w:p>
+          <w:p>
+            <w:pPr>
+              <w:spacing w:after="0" w:line="240" w:lineRule="auto"/>
+              <w:jc w:val="both"/>
+              <w:rPr>
+                <w:rFonts w:ascii="Arial" w:hAnsi="Arial" w:cs="Arial"/>
+                <w:b/>
+                <w:bCs/>
+                <w:sz w:val="24"/>
+                <w:szCs w:val="24"/>
+              </w:rPr>
+            </w:pPr>
+            <w:r>
+              <w:rPr>
+                <w:rFonts w:ascii="Arial" w:hAnsi="Arial" w:cs="Arial"/>
+                <w:b/>
+                <w:bCs/>
+                <w:sz w:val="24"/>
+                <w:szCs w:val="24"/>
+              </w:rPr>
+              <w:t>Rodrigo Mendonça da Paixão</w:t>
             </w:r>
           </w:p>
         </w:tc>
@@ -245,7 +291,117 @@
                 <w:sz w:val="24"/>
                 <w:szCs w:val="24"/>
               </w:rPr>
-              <w:t>Rodrigo Mendonça da Paixão</w:t>
+              <w:t>ENDEREÇO:</w:t>
+            </w:r>
+          </w:p>
+          <w:p>
+            <w:pPr>
+              <w:spacing w:after="0" w:line="240" w:lineRule="auto"/>
+              <w:jc w:val="both"/>
+              <w:rPr>
+                <w:rFonts w:ascii="Arial" w:hAnsi="Arial" w:cs="Arial"/>
+                <w:b/>
+                <w:bCs/>
+                <w:sz w:val="24"/>
+                <w:szCs w:val="24"/>
+              </w:rPr>
+            </w:pPr>
+            <w:r>
+              <w:rPr>
+                <w:rFonts w:ascii="Arial" w:hAnsi="Arial" w:cs="Arial"/>
+                <w:b/>
+                <w:bCs/>
+                <w:sz w:val="24"/>
+                <w:szCs w:val="24"/>
+              </w:rPr>
+              <w:t xml:space="preserve">Av. Manuel </w:t>
+            </w:r>
+            <w:proofErr w:type="spellStart"/>
+            <w:r>
+              <w:rPr>
+                <w:rFonts w:ascii="Arial" w:hAnsi="Arial" w:cs="Arial"/>
+                <w:b/>
+                <w:bCs/>
+                <w:sz w:val="24"/>
+                <w:szCs w:val="24"/>
+              </w:rPr>
+              <w:t>Alvez</w:t>
+            </w:r>
+            <w:proofErr w:type="spellEnd"/>
+            <w:r>
+              <w:rPr>
+                <w:rFonts w:ascii="Arial" w:hAnsi="Arial" w:cs="Arial"/>
+                <w:b/>
+                <w:bCs/>
+                <w:sz w:val="24"/>
+                <w:szCs w:val="24"/>
+              </w:rPr>
+              <w:t xml:space="preserve"> Soares</w:t>
+            </w:r>
+            <w:r>
+              <w:rPr>
+                <w:rFonts w:ascii="Arial" w:hAnsi="Arial" w:cs="Arial"/>
+                <w:b/>
+                <w:bCs/>
+                <w:sz w:val="24"/>
+                <w:szCs w:val="24"/>
+              </w:rPr>
+              <w:t>,</w:t>
+            </w:r>
+            <w:r>
+              <w:rPr>
+                <w:rFonts w:ascii="Arial" w:hAnsi="Arial" w:cs="Arial"/>
+                <w:b/>
+                <w:bCs/>
+                <w:sz w:val="24"/>
+                <w:szCs w:val="24"/>
+              </w:rPr>
+              <w:t xml:space="preserve"> 464 casa 4</w:t>
+            </w:r>
+          </w:p>
+          <w:p>
+            <w:pPr>
+              <w:spacing w:after="0" w:line="240" w:lineRule="auto"/>
+              <w:jc w:val="both"/>
+              <w:rPr>
+                <w:rFonts w:ascii="Arial" w:hAnsi="Arial" w:cs="Arial"/>
+                <w:b/>
+                <w:bCs/>
+                <w:sz w:val="24"/>
+                <w:szCs w:val="24"/>
+              </w:rPr>
+            </w:pPr>
+            <w:r>
+              <w:rPr>
+                <w:rFonts w:ascii="Arial" w:hAnsi="Arial" w:cs="Arial"/>
+                <w:b/>
+                <w:bCs/>
+                <w:sz w:val="24"/>
+                <w:szCs w:val="24"/>
+              </w:rPr>
+              <w:t xml:space="preserve">Rua </w:t>
+            </w:r>
+            <w:proofErr w:type="spellStart"/>
+            <w:r>
+              <w:rPr>
+                <w:rFonts w:ascii="Arial" w:hAnsi="Arial" w:cs="Arial"/>
+                <w:b/>
+                <w:bCs/>
+                <w:sz w:val="24"/>
+                <w:szCs w:val="24"/>
+              </w:rPr>
+              <w:t>Urussuí</w:t>
+            </w:r>
+            <w:proofErr w:type="spellEnd"/>
+            <w:r>
+              <w:rPr>
+                <w:rFonts w:ascii="Arial" w:hAnsi="Arial" w:cs="Arial"/>
+                <w:b/>
+                <w:bCs/>
+                <w:sz w:val="24"/>
+                <w:szCs w:val="24"/>
+              </w:rPr>
+              <w:t>, 271 apto 78</w:t>
             </w:r>
           </w:p>
         </w:tc>
@@ -271,16 +427,6 @@
                 <w:szCs w:val="24"/>
               </w:rPr>
             </w:pPr>
-            <w:r>
-              <w:rPr>
-                <w:rFonts w:ascii="Arial" w:hAnsi="Arial" w:cs="Arial"/>
-                <w:b/>
-                <w:bCs/>
-                <w:sz w:val="24"/>
-                <w:szCs w:val="24"/>
-              </w:rPr>
-              <w:t>ENDEREÇO:</w:t>
-            </w:r>
           </w:p>
         </w:tc>
       </w:tr>
@@ -303,20 +449,32 @@
                 <w:bCs/>
                 <w:sz w:val="24"/>
                 <w:szCs w:val="24"/>
-              </w:rPr>
-            </w:pPr>
-          </w:p>
-        </w:tc>
-      </w:tr>
-      <w:tr>
-        <w:trPr>
-          <w:trHeight w:val="454"/>
-          <w:jc w:val="center"/>
-        </w:trPr>
-        <w:tc>
-          <w:tcPr>
-            <w:tcW w:w="8484" w:type="dxa"/>
-          </w:tcPr>
+                <w:lang w:val="en-US"/>
+              </w:rPr>
+            </w:pPr>
+            <w:r>
+              <w:rPr>
+                <w:rFonts w:ascii="Arial" w:hAnsi="Arial" w:cs="Arial"/>
+                <w:b/>
+                <w:bCs/>
+                <w:sz w:val="24"/>
+                <w:szCs w:val="24"/>
+                <w:lang w:val="en-US"/>
+              </w:rPr>
+              <w:t>EMAIL:</w:t>
+            </w:r>
+            <w:r>
+              <w:rPr>
+                <w:rFonts w:ascii="Arial" w:hAnsi="Arial" w:cs="Arial"/>
+                <w:b/>
+                <w:bCs/>
+                <w:sz w:val="24"/>
+                <w:szCs w:val="24"/>
+                <w:lang w:val="en-US"/>
+              </w:rPr>
+              <w:t xml:space="preserve"> </w:t>
+            </w:r>
+          </w:p>
           <w:p>
             <w:pPr>
               <w:spacing w:after="0" w:line="240" w:lineRule="auto"/>
@@ -327,53 +485,9 @@
                 <w:bCs/>
                 <w:sz w:val="24"/>
                 <w:szCs w:val="24"/>
-              </w:rPr>
-            </w:pPr>
-          </w:p>
-        </w:tc>
-      </w:tr>
-      <w:tr>
-        <w:trPr>
-          <w:trHeight w:val="454"/>
-          <w:jc w:val="center"/>
-        </w:trPr>
-        <w:tc>
-          <w:tcPr>
-            <w:tcW w:w="8484" w:type="dxa"/>
-          </w:tcPr>
-          <w:p>
-            <w:pPr>
-              <w:spacing w:after="0" w:line="240" w:lineRule="auto"/>
-              <w:jc w:val="both"/>
-              <w:rPr>
-                <w:rFonts w:ascii="Arial" w:hAnsi="Arial" w:cs="Arial"/>
-                <w:sz w:val="24"/>
-                <w:szCs w:val="24"/>
                 <w:lang w:val="en-US"/>
               </w:rPr>
             </w:pPr>
-            <w:r>
-              <w:rPr>
-                <w:rFonts w:ascii="Arial" w:hAnsi="Arial" w:cs="Arial"/>
-                <w:b/>
-                <w:bCs/>
-                <w:sz w:val="24"/>
-                <w:szCs w:val="24"/>
-                <w:lang w:val="en-US"/>
-              </w:rPr>
-              <w:t>EMAIL:</w:t>
-            </w:r>
-            <w:r>
-              <w:rPr>
-                <w:rFonts w:ascii="Arial" w:hAnsi="Arial" w:cs="Arial"/>
-                <w:b/>
-                <w:bCs/>
-                <w:sz w:val="24"/>
-                <w:szCs w:val="24"/>
-                <w:lang w:val="en-US"/>
-              </w:rPr>
-              <w:t xml:space="preserve"> </w:t>
-            </w:r>
             <w:hyperlink r:id="rId7" w:history="1">
               <w:r>
                 <w:rPr>
@@ -395,8 +509,20 @@
                 <w:szCs w:val="24"/>
                 <w:lang w:val="en-US"/>
               </w:rPr>
-              <w:t xml:space="preserve">; </w:t>
-            </w:r>
+              <w:t>;</w:t>
+            </w:r>
+          </w:p>
+          <w:p>
+            <w:pPr>
+              <w:spacing w:after="0" w:line="240" w:lineRule="auto"/>
+              <w:jc w:val="both"/>
+              <w:rPr>
+                <w:rFonts w:ascii="Arial" w:hAnsi="Arial" w:cs="Arial"/>
+                <w:sz w:val="24"/>
+                <w:szCs w:val="24"/>
+                <w:lang w:val="en-US"/>
+              </w:rPr>
+            </w:pPr>
             <w:hyperlink r:id="rId8" w:history="1">
               <w:r>
                 <w:rPr>
@@ -409,8 +535,6 @@
                 <w:t>rodrigo-mendonca@outlook.com.br</w:t>
               </w:r>
             </w:hyperlink>
-            <w:bookmarkStart w:id="0" w:name="_GoBack"/>
-            <w:bookmarkEnd w:id="0"/>
           </w:p>
         </w:tc>
       </w:tr>
@@ -546,34 +670,18 @@
           </w:p>
         </w:tc>
       </w:tr>
-    </w:tbl>
-    <w:p>
-      <w:pPr>
-        <w:rPr>
-          <w:rFonts w:ascii="Arial" w:hAnsi="Arial" w:cs="Arial"/>
-          <w:sz w:val="24"/>
-          <w:szCs w:val="24"/>
-        </w:rPr>
-      </w:pPr>
-    </w:p>
-    <w:tbl>
-      <w:tblPr>
-        <w:tblW w:w="0" w:type="auto"/>
-        <w:tblInd w:w="10" w:type="dxa"/>
-        <w:tblBorders>
-          <w:top w:val="single" w:sz="4" w:space="0" w:color="000000"/>
-          <w:left w:val="single" w:sz="4" w:space="0" w:color="000000"/>
-          <w:bottom w:val="single" w:sz="4" w:space="0" w:color="000000"/>
-          <w:right w:val="single" w:sz="4" w:space="0" w:color="000000"/>
-          <w:insideH w:val="single" w:sz="4" w:space="0" w:color="000000"/>
-          <w:insideV w:val="single" w:sz="4" w:space="0" w:color="000000"/>
-        </w:tblBorders>
-        <w:tblLook w:val="04A0" w:firstRow="1" w:lastRow="0" w:firstColumn="1" w:lastColumn="0" w:noHBand="0" w:noVBand="1"/>
-      </w:tblPr>
-      <w:tblGrid>
-        <w:gridCol w:w="8484"/>
-      </w:tblGrid>
       <w:tr>
+        <w:tblPrEx>
+          <w:jc w:val="left"/>
+          <w:tblBorders>
+            <w:top w:val="single" w:sz="4" w:space="0" w:color="000000"/>
+            <w:left w:val="single" w:sz="4" w:space="0" w:color="000000"/>
+            <w:bottom w:val="single" w:sz="4" w:space="0" w:color="000000"/>
+            <w:right w:val="single" w:sz="4" w:space="0" w:color="000000"/>
+            <w:insideH w:val="single" w:sz="4" w:space="0" w:color="000000"/>
+            <w:insideV w:val="single" w:sz="4" w:space="0" w:color="000000"/>
+          </w:tblBorders>
+        </w:tblPrEx>
         <w:trPr>
           <w:trHeight w:val="454"/>
         </w:trPr>
@@ -601,6 +709,17 @@
         </w:tc>
       </w:tr>
       <w:tr>
+        <w:tblPrEx>
+          <w:jc w:val="left"/>
+          <w:tblBorders>
+            <w:top w:val="single" w:sz="4" w:space="0" w:color="000000"/>
+            <w:left w:val="single" w:sz="4" w:space="0" w:color="000000"/>
+            <w:bottom w:val="single" w:sz="4" w:space="0" w:color="000000"/>
+            <w:right w:val="single" w:sz="4" w:space="0" w:color="000000"/>
+            <w:insideH w:val="single" w:sz="4" w:space="0" w:color="000000"/>
+            <w:insideV w:val="single" w:sz="4" w:space="0" w:color="000000"/>
+          </w:tblBorders>
+        </w:tblPrEx>
         <w:trPr>
           <w:trHeight w:val="454"/>
         </w:trPr>
@@ -646,6 +765,17 @@
         </w:tc>
       </w:tr>
       <w:tr>
+        <w:tblPrEx>
+          <w:jc w:val="left"/>
+          <w:tblBorders>
+            <w:top w:val="single" w:sz="4" w:space="0" w:color="000000"/>
+            <w:left w:val="single" w:sz="4" w:space="0" w:color="000000"/>
+            <w:bottom w:val="single" w:sz="4" w:space="0" w:color="000000"/>
+            <w:right w:val="single" w:sz="4" w:space="0" w:color="000000"/>
+            <w:insideH w:val="single" w:sz="4" w:space="0" w:color="000000"/>
+            <w:insideV w:val="single" w:sz="4" w:space="0" w:color="000000"/>
+          </w:tblBorders>
+        </w:tblPrEx>
         <w:trPr>
           <w:trHeight w:val="454"/>
         </w:trPr>
@@ -776,6 +906,12 @@
               </w:rPr>
               <w:t>Aplicabilidade de algoritmos genéticos para busca de caminho</w:t>
             </w:r>
+            <w:r>
+              <w:rPr>
+                <w:rFonts w:ascii="Arial" w:hAnsi="Arial" w:cs="Arial"/>
+              </w:rPr>
+              <w:t>s.</w:t>
+            </w:r>
           </w:p>
           <w:p>
             <w:pPr>
@@ -973,6 +1109,12 @@
               </w:rPr>
               <w:t>Explorar os operadores e funções do mesmo e explorar seus resultados</w:t>
             </w:r>
+            <w:r>
+              <w:rPr>
+                <w:rFonts w:ascii="Arial" w:hAnsi="Arial" w:cs="Arial"/>
+              </w:rPr>
+              <w:t>.</w:t>
+            </w:r>
           </w:p>
         </w:tc>
       </w:tr>
@@ -1054,6 +1196,52 @@
               <w:rPr>
                 <w:rFonts w:ascii="Arial" w:hAnsi="Arial" w:cs="Arial"/>
               </w:rPr>
+              <w:t xml:space="preserve">Utilizaremos a linguagem C# com </w:t>
+            </w:r>
+            <w:r>
+              <w:rPr>
+                <w:rFonts w:ascii="Arial" w:hAnsi="Arial" w:cs="Arial"/>
+              </w:rPr>
+              <w:t>.NET Standard Library 1.6 e o .NET Core</w:t>
+            </w:r>
+            <w:r>
+              <w:rPr>
+                <w:rFonts w:ascii="Arial" w:hAnsi="Arial" w:cs="Arial"/>
+              </w:rPr>
+              <w:t xml:space="preserve">. </w:t>
+            </w:r>
+            <w:r>
+              <w:rPr>
+                <w:rFonts w:ascii="Arial" w:hAnsi="Arial" w:cs="Arial"/>
+              </w:rPr>
+              <w:t>Ambos rodam em sistemas Windows e \**</w:t>
+            </w:r>
+            <w:proofErr w:type="spellStart"/>
+            <w:r>
+              <w:rPr>
+                <w:rFonts w:ascii="Arial" w:hAnsi="Arial" w:cs="Arial"/>
+              </w:rPr>
+              <w:t>nix</w:t>
+            </w:r>
+            <w:proofErr w:type="spellEnd"/>
+            <w:r>
+              <w:rPr>
+                <w:rFonts w:ascii="Arial" w:hAnsi="Arial" w:cs="Arial"/>
+              </w:rPr>
+              <w:t xml:space="preserve"> utilizando o .Net Core CLI 1.1 para execução.</w:t>
+            </w:r>
+          </w:p>
+          <w:p>
+            <w:pPr>
+              <w:jc w:val="both"/>
+              <w:rPr>
+                <w:rFonts w:ascii="Arial" w:hAnsi="Arial" w:cs="Arial"/>
+              </w:rPr>
+            </w:pPr>
+            <w:r>
+              <w:rPr>
+                <w:rFonts w:ascii="Arial" w:hAnsi="Arial" w:cs="Arial"/>
+              </w:rPr>
               <w:t xml:space="preserve">Desenvolvemos uma ferramenta para geração de mapas de forma automática, aonde escolhemos se queremos um mapa totalmente aleatório, o tamanho mínimo do caminho e se gostaria de </w:t>
             </w:r>
             <w:r>
@@ -1062,6 +1250,42 @@
               </w:rPr>
               <w:t>aplicar um padrão de repetição.</w:t>
             </w:r>
+            <w:r>
+              <w:rPr>
+                <w:rFonts w:ascii="Arial" w:hAnsi="Arial" w:cs="Arial"/>
+              </w:rPr>
+              <w:t xml:space="preserve"> </w:t>
+            </w:r>
+            <w:r>
+              <w:rPr>
+                <w:rFonts w:ascii="Arial" w:hAnsi="Arial" w:cs="Arial"/>
+              </w:rPr>
+              <w:t xml:space="preserve">Pode ser definido um percurso </w:t>
+            </w:r>
+            <w:r>
+              <w:rPr>
+                <w:rFonts w:ascii="Arial" w:hAnsi="Arial" w:cs="Arial"/>
+              </w:rPr>
+              <w:t>mínimo</w:t>
+            </w:r>
+            <w:r>
+              <w:rPr>
+                <w:rFonts w:ascii="Arial" w:hAnsi="Arial" w:cs="Arial"/>
+              </w:rPr>
+              <w:t xml:space="preserve"> para evitar seja </w:t>
+            </w:r>
+            <w:r>
+              <w:rPr>
+                <w:rFonts w:ascii="Arial" w:hAnsi="Arial" w:cs="Arial"/>
+              </w:rPr>
+              <w:t>gerado</w:t>
+            </w:r>
+            <w:r>
+              <w:rPr>
+                <w:rFonts w:ascii="Arial" w:hAnsi="Arial" w:cs="Arial"/>
+              </w:rPr>
+              <w:t xml:space="preserve"> mapas onde o ponto inicial e final estão muito próximos.</w:t>
+            </w:r>
           </w:p>
           <w:p>
             <w:pPr>
@@ -1074,13 +1298,19 @@
               <w:rPr>
                 <w:rFonts w:ascii="Arial" w:hAnsi="Arial" w:cs="Arial"/>
               </w:rPr>
-              <w:t>O tamanho dos mapas gerados foi de 30x30, para os mapas com padrão utilizamos um padr</w:t>
-            </w:r>
-            <w:r>
-              <w:rPr>
-                <w:rFonts w:ascii="Arial" w:hAnsi="Arial" w:cs="Arial"/>
-              </w:rPr>
-              <w:t>ão de repetição de tamanho 5x5.</w:t>
+              <w:t xml:space="preserve">Os mapas gerados para analise são de tamanho 100x100, com um padrão de repetição de 5x5 que é gerado de forma aleatória, para todos os mapas o percurso </w:t>
+            </w:r>
+            <w:r>
+              <w:rPr>
+                <w:rFonts w:ascii="Arial" w:hAnsi="Arial" w:cs="Arial"/>
+              </w:rPr>
+              <w:t>mínimo</w:t>
+            </w:r>
+            <w:r>
+              <w:rPr>
+                <w:rFonts w:ascii="Arial" w:hAnsi="Arial" w:cs="Arial"/>
+              </w:rPr>
+              <w:t xml:space="preserve"> de 15 passos.</w:t>
             </w:r>
           </w:p>
           <w:p>
@@ -1094,7 +1324,19 @@
               <w:rPr>
                 <w:rFonts w:ascii="Arial" w:hAnsi="Arial" w:cs="Arial"/>
               </w:rPr>
-              <w:t>Foram gerados 800 mapas para realizar a coleta de dados, sendo uma metade mapas com padrão e outra sem,</w:t>
+              <w:t xml:space="preserve">No total </w:t>
+            </w:r>
+            <w:r>
+              <w:rPr>
+                <w:rFonts w:ascii="Arial" w:hAnsi="Arial" w:cs="Arial"/>
+              </w:rPr>
+              <w:t>serão</w:t>
+            </w:r>
+            <w:r>
+              <w:rPr>
+                <w:rFonts w:ascii="Arial" w:hAnsi="Arial" w:cs="Arial"/>
+              </w:rPr>
+              <w:t xml:space="preserve"> gerados 800 mapas, sendo divididos em 400 aleatórios e 400 com repetição de padrão.</w:t>
             </w:r>
           </w:p>
           <w:p>
@@ -1102,19 +1344,16 @@
               <w:jc w:val="both"/>
               <w:rPr>
                 <w:rFonts w:ascii="Arial" w:hAnsi="Arial" w:cs="Arial"/>
-              </w:rPr>
-            </w:pPr>
-            <w:r>
-              <w:rPr>
-                <w:rFonts w:ascii="Arial" w:hAnsi="Arial" w:cs="Arial"/>
-              </w:rPr>
-              <w:t>cada metade se divide em mais 4 aonde dessas 100 mapas são com solução para diagonal "Nunca", 100 para "Apenas sem obstáculos", 100 para "No máximo um obstáculo</w:t>
-            </w:r>
-            <w:r>
-              <w:rPr>
-                <w:rFonts w:ascii="Arial" w:hAnsi="Arial" w:cs="Arial"/>
-              </w:rPr>
-              <w:t>"  e 100 para "Sempre".</w:t>
+                <w:b/>
+                <w:sz w:val="24"/>
+                <w:szCs w:val="24"/>
+              </w:rPr>
+            </w:pPr>
+            <w:r>
+              <w:rPr>
+                <w:rFonts w:ascii="Arial" w:hAnsi="Arial" w:cs="Arial"/>
+              </w:rPr>
+              <w:t>Os 400 mapas de cada são divididos em 100 para cada tipo de diagonal, isso deve pelo motivo que dependendo do tipo movimentação diagonal do mapa, ele pode ou não ter uma solução.</w:t>
             </w:r>
           </w:p>
           <w:p>
@@ -1122,13 +1361,40 @@
               <w:jc w:val="both"/>
               <w:rPr>
                 <w:rFonts w:ascii="Arial" w:hAnsi="Arial" w:cs="Arial"/>
-              </w:rPr>
-            </w:pPr>
-            <w:r>
-              <w:rPr>
-                <w:rFonts w:ascii="Arial" w:hAnsi="Arial" w:cs="Arial"/>
-              </w:rPr>
-              <w:t xml:space="preserve">Os algoritmos de busca que utilizamos na ferramenta são A\*, BFS, </w:t>
+                <w:b/>
+                <w:sz w:val="24"/>
+                <w:szCs w:val="24"/>
+              </w:rPr>
+            </w:pPr>
+            <w:r>
+              <w:rPr>
+                <w:rFonts w:ascii="Arial" w:hAnsi="Arial" w:cs="Arial"/>
+              </w:rPr>
+              <w:t xml:space="preserve">Os algoritmos de busca </w:t>
+            </w:r>
+            <w:r>
+              <w:rPr>
+                <w:rFonts w:ascii="Arial" w:hAnsi="Arial" w:cs="Arial"/>
+              </w:rPr>
+              <w:t xml:space="preserve">que serão </w:t>
+            </w:r>
+            <w:r>
+              <w:rPr>
+                <w:rFonts w:ascii="Arial" w:hAnsi="Arial" w:cs="Arial"/>
+              </w:rPr>
+              <w:t>utilizados para os teste</w:t>
+            </w:r>
+            <w:r>
+              <w:rPr>
+                <w:rFonts w:ascii="Arial" w:hAnsi="Arial" w:cs="Arial"/>
+              </w:rPr>
+              <w:t>s são A</w:t>
+            </w:r>
+            <w:r>
+              <w:rPr>
+                <w:rFonts w:ascii="Arial" w:hAnsi="Arial" w:cs="Arial"/>
+              </w:rPr>
+              <w:t xml:space="preserve">*, BFS, </w:t>
             </w:r>
             <w:proofErr w:type="spellStart"/>
             <w:r>
@@ -1142,7 +1408,25 @@
               <w:rPr>
                 <w:rFonts w:ascii="Arial" w:hAnsi="Arial" w:cs="Arial"/>
               </w:rPr>
-              <w:t xml:space="preserve">, IDA\*, todos foram rodados pelo uma vez para cada heurística selecionadas para testes, essas são </w:t>
+              <w:t xml:space="preserve"> e IDA</w:t>
+            </w:r>
+            <w:r>
+              <w:rPr>
+                <w:rFonts w:ascii="Arial" w:hAnsi="Arial" w:cs="Arial"/>
+              </w:rPr>
+              <w:t>*, sendo executados uma vez para cada uma das heurística</w:t>
+            </w:r>
+            <w:r>
+              <w:rPr>
+                <w:rFonts w:ascii="Arial" w:hAnsi="Arial" w:cs="Arial"/>
+              </w:rPr>
+              <w:t>s</w:t>
+            </w:r>
+            <w:r>
+              <w:rPr>
+                <w:rFonts w:ascii="Arial" w:hAnsi="Arial" w:cs="Arial"/>
+              </w:rPr>
+              <w:t xml:space="preserve"> selecionadas para os testes, essas são </w:t>
             </w:r>
             <w:proofErr w:type="spellStart"/>
             <w:r>
@@ -1156,13 +1440,7 @@
               <w:rPr>
                 <w:rFonts w:ascii="Arial" w:hAnsi="Arial" w:cs="Arial"/>
               </w:rPr>
-              <w:t>,</w:t>
-            </w:r>
-            <w:r>
-              <w:rPr>
-                <w:rFonts w:ascii="Arial" w:hAnsi="Arial" w:cs="Arial"/>
-              </w:rPr>
-              <w:t xml:space="preserve"> </w:t>
+              <w:t xml:space="preserve">, </w:t>
             </w:r>
             <w:proofErr w:type="spellStart"/>
             <w:r>
@@ -1205,99 +1483,6 @@
                 <w:rFonts w:ascii="Arial" w:hAnsi="Arial" w:cs="Arial"/>
               </w:rPr>
               <w:t>.</w:t>
-            </w:r>
-          </w:p>
-          <w:p>
-            <w:pPr>
-              <w:jc w:val="both"/>
-              <w:rPr>
-                <w:rFonts w:ascii="Arial" w:hAnsi="Arial" w:cs="Arial"/>
-              </w:rPr>
-            </w:pPr>
-            <w:r>
-              <w:rPr>
-                <w:rFonts w:ascii="Arial" w:hAnsi="Arial" w:cs="Arial"/>
-              </w:rPr>
-              <w:t xml:space="preserve">Para o GA utilizamos uma função de aptidão baseada nas heurísticas implementadas, uma sem nenhuma alteração, outra penalizando caminhos cíclicos, outra penalizando encontro com paredes e mais uma penalizando tanto caminhos quanto encontro com paredes. </w:t>
-            </w:r>
-          </w:p>
-          <w:p>
-            <w:pPr>
-              <w:jc w:val="both"/>
-              <w:rPr>
-                <w:rFonts w:ascii="Arial" w:hAnsi="Arial" w:cs="Arial"/>
-              </w:rPr>
-            </w:pPr>
-            <w:r>
-              <w:rPr>
-                <w:rFonts w:ascii="Arial" w:hAnsi="Arial" w:cs="Arial"/>
-              </w:rPr>
-              <w:t xml:space="preserve">Para operação de seleção utilizamos o algoritmo de Roleta, para operação de cruzamento utilizamos os Simples, OBX, PBX e para o operador de mutação foram implementados </w:t>
-            </w:r>
-            <w:proofErr w:type="spellStart"/>
-            <w:r>
-              <w:rPr>
-                <w:rFonts w:ascii="Arial" w:hAnsi="Arial" w:cs="Arial"/>
-              </w:rPr>
-              <w:t>Bitwise</w:t>
-            </w:r>
-            <w:proofErr w:type="spellEnd"/>
-            <w:r>
-              <w:rPr>
-                <w:rFonts w:ascii="Arial" w:hAnsi="Arial" w:cs="Arial"/>
-              </w:rPr>
-              <w:t>, DIVM, DM, EM, IM,IVM, SM.</w:t>
-            </w:r>
-          </w:p>
-          <w:p>
-            <w:pPr>
-              <w:jc w:val="both"/>
-              <w:rPr>
-                <w:rFonts w:ascii="Arial" w:hAnsi="Arial" w:cs="Arial"/>
-              </w:rPr>
-            </w:pPr>
-            <w:r>
-              <w:rPr>
-                <w:rFonts w:ascii="Arial" w:hAnsi="Arial" w:cs="Arial"/>
-              </w:rPr>
-              <w:t>O GA foi rodado 10 vezes para cada configuração possível, levando em consideração heurística, aptidão, seleção e cruzamento. Depois utilizamos a média dos valores para comparar co</w:t>
-            </w:r>
-            <w:r>
-              <w:rPr>
-                <w:rFonts w:ascii="Arial" w:hAnsi="Arial" w:cs="Arial"/>
-              </w:rPr>
-              <w:t>m algoritmos clássicos de busca</w:t>
-            </w:r>
-          </w:p>
-          <w:p>
-            <w:pPr>
-              <w:jc w:val="both"/>
-              <w:rPr>
-                <w:rFonts w:ascii="Arial" w:hAnsi="Arial" w:cs="Arial"/>
-              </w:rPr>
-            </w:pPr>
-            <w:r>
-              <w:rPr>
-                <w:rFonts w:ascii="Arial" w:hAnsi="Arial" w:cs="Arial"/>
-              </w:rPr>
-              <w:t>Coletamos os resultados de tempo, nós abertos e tamanho do caminho obtido para cada algoritmo de busca.</w:t>
-            </w:r>
-          </w:p>
-          <w:p>
-            <w:pPr>
-              <w:jc w:val="both"/>
-              <w:rPr>
-                <w:rFonts w:ascii="Arial" w:hAnsi="Arial" w:cs="Arial"/>
-                <w:b/>
-                <w:sz w:val="24"/>
-                <w:szCs w:val="24"/>
-              </w:rPr>
-            </w:pPr>
-            <w:r>
-              <w:rPr>
-                <w:rFonts w:ascii="Arial" w:hAnsi="Arial" w:cs="Arial"/>
-              </w:rPr>
-              <w:t>Depois realizamos uma comparação entre o comportamento de cada algoritmo, heurística e tipo de mapa.</w:t>
             </w:r>
           </w:p>
         </w:tc>
@@ -1316,7 +1501,7 @@
     </w:p>
     <w:tbl>
       <w:tblPr>
-        <w:tblW w:w="0" w:type="auto"/>
+        <w:tblW w:w="9963" w:type="dxa"/>
         <w:tblBorders>
           <w:top w:val="single" w:sz="8" w:space="0" w:color="000000"/>
           <w:left w:val="single" w:sz="8" w:space="0" w:color="000000"/>
@@ -1328,12 +1513,17 @@
         <w:tblLook w:val="04A0" w:firstRow="1" w:lastRow="0" w:firstColumn="1" w:lastColumn="0" w:noHBand="0" w:noVBand="1"/>
       </w:tblPr>
       <w:tblGrid>
-        <w:gridCol w:w="8484"/>
+        <w:gridCol w:w="3565"/>
+        <w:gridCol w:w="1551"/>
+        <w:gridCol w:w="1685"/>
+        <w:gridCol w:w="1316"/>
+        <w:gridCol w:w="1846"/>
       </w:tblGrid>
       <w:tr>
         <w:tc>
           <w:tcPr>
-            <w:tcW w:w="9828" w:type="dxa"/>
+            <w:tcW w:w="9963" w:type="dxa"/>
+            <w:gridSpan w:val="5"/>
           </w:tcPr>
           <w:p>
             <w:pPr>
@@ -1366,7 +1556,8 @@
       <w:tr>
         <w:tc>
           <w:tcPr>
-            <w:tcW w:w="9828" w:type="dxa"/>
+            <w:tcW w:w="9963" w:type="dxa"/>
+            <w:gridSpan w:val="5"/>
           </w:tcPr>
           <w:p>
             <w:pPr>
@@ -1396,6 +1587,7 @@
           <w:p>
             <w:pPr>
               <w:rPr>
+                <w:rStyle w:val="Hyperlink"/>
                 <w:rFonts w:ascii="Arial" w:hAnsi="Arial" w:cs="Arial"/>
               </w:rPr>
             </w:pPr>
@@ -1409,84 +1601,208 @@
               </w:r>
             </w:hyperlink>
           </w:p>
+          <w:p>
+            <w:pPr>
+              <w:rPr>
+                <w:lang w:val="en-US"/>
+              </w:rPr>
+            </w:pPr>
+            <w:proofErr w:type="spellStart"/>
+            <w:r>
+              <w:t>BJöRNSSON</w:t>
+            </w:r>
+            <w:proofErr w:type="spellEnd"/>
+            <w:r>
+              <w:t>, Y. et al. Fringe search: beating a* at pathﬁ</w:t>
+            </w:r>
+            <w:proofErr w:type="spellStart"/>
+            <w:r>
+              <w:t>nding</w:t>
+            </w:r>
+            <w:proofErr w:type="spellEnd"/>
+            <w:r>
+              <w:t xml:space="preserve"> on game maps. In: In Proceedings of IEEE Symposium on Computational Intelligence and Games. </w:t>
+            </w:r>
+            <w:r>
+              <w:rPr>
+                <w:lang w:val="en-US"/>
+              </w:rPr>
+              <w:t>[</w:t>
+            </w:r>
+            <w:proofErr w:type="spellStart"/>
+            <w:r>
+              <w:rPr>
+                <w:lang w:val="en-US"/>
+              </w:rPr>
+              <w:t>S.l.</w:t>
+            </w:r>
+            <w:proofErr w:type="spellEnd"/>
+            <w:r>
+              <w:rPr>
+                <w:lang w:val="en-US"/>
+              </w:rPr>
+              <w:t xml:space="preserve">: </w:t>
+            </w:r>
+            <w:proofErr w:type="spellStart"/>
+            <w:r>
+              <w:rPr>
+                <w:lang w:val="en-US"/>
+              </w:rPr>
+              <w:t>s.n</w:t>
+            </w:r>
+            <w:proofErr w:type="spellEnd"/>
+            <w:r>
+              <w:rPr>
+                <w:lang w:val="en-US"/>
+              </w:rPr>
+              <w:t>.], 2005. p. 125–132</w:t>
+            </w:r>
+            <w:r>
+              <w:rPr>
+                <w:lang w:val="en-US"/>
+              </w:rPr>
+              <w:t>.</w:t>
+            </w:r>
+          </w:p>
+          <w:p>
+            <w:proofErr w:type="spellStart"/>
+            <w:r>
+              <w:t>BJöRNSSON</w:t>
+            </w:r>
+            <w:proofErr w:type="spellEnd"/>
+            <w:r>
+              <w:t>, Y. et al. Fringe search: beating a* at pathﬁ</w:t>
+            </w:r>
+            <w:proofErr w:type="spellStart"/>
+            <w:r>
+              <w:t>nding</w:t>
+            </w:r>
+            <w:proofErr w:type="spellEnd"/>
+            <w:r>
+              <w:t xml:space="preserve"> on game maps. In: In Proceedings of IEEE Symposium on Computational Intelligence and Games. [</w:t>
+            </w:r>
+            <w:proofErr w:type="spellStart"/>
+            <w:r>
+              <w:t>S.l</w:t>
+            </w:r>
+            <w:proofErr w:type="spellEnd"/>
+            <w:r>
+              <w:t>.: s.n.], 2005. p. 125–132.</w:t>
+            </w:r>
+          </w:p>
+          <w:p>
+            <w:r>
+              <w:t>BURCHARDT, H.; SALOMON, R. Implementation of Path Planning using Genetic Algorithms on Mobile Robots. In: IEEE. IEEE World Congress on Computational Intelligence (WCCI 2006), Congress on Evolutionary Computation (CEC 2006). Vancouver, Canada, 2006. p. 1831–1836.</w:t>
+            </w:r>
+          </w:p>
+          <w:p>
+            <w:r>
+              <w:t>LUCAS, D. C. Algoritmos genéticos: uma introdução. Universidade Federal do Rio Grande do Sul, 2002. Disponível em: &lt;</w:t>
+            </w:r>
+            <w:r>
+              <w:rPr>
+                <w:rStyle w:val="Hyperlink"/>
+                <w:rFonts w:ascii="Arial" w:hAnsi="Arial" w:cs="Arial"/>
+              </w:rPr>
+              <w:t>http://www.inf.ufrgs.br/~alvares/INF01048IA/ ApostilaAlgoritmosGeneticos.pdf</w:t>
+            </w:r>
+            <w:r>
+              <w:t>&gt;.</w:t>
+            </w:r>
+          </w:p>
+          <w:p>
+            <w:r>
+              <w:t>MILLER, W. Applying parallel programming to path-ﬁ</w:t>
+            </w:r>
+            <w:proofErr w:type="spellStart"/>
+            <w:r>
+              <w:t>nding</w:t>
+            </w:r>
+            <w:proofErr w:type="spellEnd"/>
+            <w:r>
+              <w:t xml:space="preserve"> with the a* algorithm. 2010.</w:t>
+            </w:r>
+          </w:p>
+          <w:p>
+            <w:r>
+              <w:t xml:space="preserve">OLIVEIRA, W. A. de. Algoritmo genético para o problema de rotas de cobertura </w:t>
+            </w:r>
+            <w:proofErr w:type="spellStart"/>
+            <w:r>
+              <w:t>multiveículo</w:t>
+            </w:r>
+            <w:proofErr w:type="spellEnd"/>
+            <w:r>
+              <w:t>. 2009].</w:t>
+            </w:r>
+          </w:p>
+          <w:p>
+            <w:r>
+              <w:t>PATEL, A. A*’s Use of the Heuristic. 2010. Disponível em: &lt;</w:t>
+            </w:r>
+            <w:r>
+              <w:rPr>
+                <w:rStyle w:val="Hyperlink"/>
+                <w:rFonts w:ascii="Arial" w:hAnsi="Arial" w:cs="Arial"/>
+              </w:rPr>
+              <w:t>http://theory.stanford.edu/ ~</w:t>
+            </w:r>
+            <w:proofErr w:type="spellStart"/>
+            <w:r>
+              <w:rPr>
+                <w:rStyle w:val="Hyperlink"/>
+                <w:rFonts w:ascii="Arial" w:hAnsi="Arial" w:cs="Arial"/>
+              </w:rPr>
+              <w:t>amitp</w:t>
+            </w:r>
+            <w:proofErr w:type="spellEnd"/>
+            <w:r>
+              <w:rPr>
+                <w:rStyle w:val="Hyperlink"/>
+                <w:rFonts w:ascii="Arial" w:hAnsi="Arial" w:cs="Arial"/>
+              </w:rPr>
+              <w:t>/</w:t>
+            </w:r>
+            <w:proofErr w:type="spellStart"/>
+            <w:r>
+              <w:rPr>
+                <w:rStyle w:val="Hyperlink"/>
+                <w:rFonts w:ascii="Arial" w:hAnsi="Arial" w:cs="Arial"/>
+              </w:rPr>
+              <w:t>GameProgramming</w:t>
+            </w:r>
+            <w:proofErr w:type="spellEnd"/>
+            <w:r>
+              <w:rPr>
+                <w:rStyle w:val="Hyperlink"/>
+                <w:rFonts w:ascii="Arial" w:hAnsi="Arial" w:cs="Arial"/>
+              </w:rPr>
+              <w:t>/Heuristics.html</w:t>
+            </w:r>
+            <w:r>
+              <w:t>&gt;.</w:t>
+            </w:r>
+          </w:p>
+          <w:p/>
+          <w:p>
+            <w:pPr>
+              <w:rPr>
+                <w:rFonts w:ascii="Arial" w:hAnsi="Arial" w:cs="Arial"/>
+                <w:color w:val="0563C1" w:themeColor="hyperlink"/>
+                <w:u w:val="single"/>
+                <w:lang w:val="en-US"/>
+              </w:rPr>
+            </w:pPr>
+            <w:bookmarkStart w:id="0" w:name="_GoBack"/>
+            <w:bookmarkEnd w:id="0"/>
+          </w:p>
         </w:tc>
       </w:tr>
-    </w:tbl>
-    <w:p>
-      <w:pPr>
-        <w:jc w:val="both"/>
-        <w:rPr>
-          <w:rFonts w:ascii="Arial" w:hAnsi="Arial" w:cs="Arial"/>
-          <w:b/>
-          <w:sz w:val="24"/>
-          <w:szCs w:val="24"/>
-        </w:rPr>
-      </w:pPr>
-    </w:p>
-    <w:p>
-      <w:pPr>
-        <w:jc w:val="both"/>
-        <w:rPr>
-          <w:rFonts w:ascii="Arial" w:hAnsi="Arial" w:cs="Arial"/>
-          <w:b/>
-          <w:sz w:val="24"/>
-          <w:szCs w:val="24"/>
-        </w:rPr>
-      </w:pPr>
-    </w:p>
-    <w:p>
-      <w:pPr>
-        <w:jc w:val="both"/>
-        <w:rPr>
-          <w:rFonts w:ascii="Arial" w:hAnsi="Arial" w:cs="Arial"/>
-          <w:b/>
-          <w:sz w:val="24"/>
-          <w:szCs w:val="24"/>
-        </w:rPr>
-      </w:pPr>
-    </w:p>
-    <w:p>
-      <w:pPr>
-        <w:jc w:val="both"/>
-        <w:rPr>
-          <w:rFonts w:ascii="Arial" w:hAnsi="Arial" w:cs="Arial"/>
-          <w:b/>
-          <w:sz w:val="24"/>
-          <w:szCs w:val="24"/>
-        </w:rPr>
-      </w:pPr>
-    </w:p>
-    <w:p>
-      <w:pPr>
-        <w:jc w:val="both"/>
-        <w:rPr>
-          <w:rFonts w:ascii="Arial" w:hAnsi="Arial" w:cs="Arial"/>
-          <w:b/>
-          <w:sz w:val="24"/>
-          <w:szCs w:val="24"/>
-        </w:rPr>
-      </w:pPr>
-    </w:p>
-    <w:tbl>
-      <w:tblPr>
-        <w:tblW w:w="0" w:type="auto"/>
-        <w:tblBorders>
-          <w:top w:val="single" w:sz="8" w:space="0" w:color="000000"/>
-          <w:left w:val="single" w:sz="8" w:space="0" w:color="000000"/>
-          <w:bottom w:val="single" w:sz="8" w:space="0" w:color="000000"/>
-          <w:right w:val="single" w:sz="8" w:space="0" w:color="000000"/>
-          <w:insideH w:val="single" w:sz="8" w:space="0" w:color="000000"/>
-          <w:insideV w:val="single" w:sz="8" w:space="0" w:color="000000"/>
-        </w:tblBorders>
-        <w:tblLook w:val="04A0" w:firstRow="1" w:lastRow="0" w:firstColumn="1" w:lastColumn="0" w:noHBand="0" w:noVBand="1"/>
-      </w:tblPr>
-      <w:tblGrid>
-        <w:gridCol w:w="8484"/>
-      </w:tblGrid>
       <w:tr>
         <w:tc>
           <w:tcPr>
-            <w:tcW w:w="8484" w:type="dxa"/>
+            <w:tcW w:w="9963" w:type="dxa"/>
+            <w:gridSpan w:val="5"/>
           </w:tcPr>
           <w:p>
             <w:pPr>
@@ -1517,64 +1833,28 @@
           </w:p>
         </w:tc>
       </w:tr>
-    </w:tbl>
-    <w:p>
-      <w:pPr>
-        <w:jc w:val="both"/>
-        <w:rPr>
-          <w:rFonts w:ascii="Arial" w:hAnsi="Arial" w:cs="Arial"/>
-          <w:b/>
-          <w:sz w:val="24"/>
-          <w:szCs w:val="24"/>
-        </w:rPr>
-      </w:pPr>
-    </w:p>
-    <w:p>
-      <w:pPr>
-        <w:keepLines/>
-        <w:ind w:right="-567"/>
-        <w:jc w:val="center"/>
-        <w:rPr>
-          <w:rFonts w:ascii="Arial" w:hAnsi="Arial" w:cs="Arial"/>
-          <w:sz w:val="20"/>
-          <w:szCs w:val="20"/>
-        </w:rPr>
-      </w:pPr>
-    </w:p>
-    <w:tbl>
-      <w:tblPr>
-        <w:tblW w:w="5096" w:type="pct"/>
-        <w:tblBorders>
-          <w:top w:val="single" w:sz="12" w:space="0" w:color="auto"/>
-          <w:left w:val="single" w:sz="12" w:space="0" w:color="auto"/>
-          <w:bottom w:val="single" w:sz="12" w:space="0" w:color="auto"/>
-          <w:right w:val="single" w:sz="12" w:space="0" w:color="auto"/>
-          <w:insideH w:val="single" w:sz="12" w:space="0" w:color="auto"/>
-          <w:insideV w:val="single" w:sz="12" w:space="0" w:color="auto"/>
-        </w:tblBorders>
-        <w:tblCellMar>
-          <w:left w:w="71" w:type="dxa"/>
-          <w:right w:w="71" w:type="dxa"/>
-        </w:tblCellMar>
-        <w:tblLook w:val="0000" w:firstRow="0" w:lastRow="0" w:firstColumn="0" w:lastColumn="0" w:noHBand="0" w:noVBand="0"/>
-      </w:tblPr>
-      <w:tblGrid>
-        <w:gridCol w:w="3128"/>
-        <w:gridCol w:w="1252"/>
-        <w:gridCol w:w="1558"/>
-        <w:gridCol w:w="1086"/>
-        <w:gridCol w:w="1554"/>
-        <w:gridCol w:w="66"/>
-      </w:tblGrid>
       <w:tr>
+        <w:tblPrEx>
+          <w:tblBorders>
+            <w:top w:val="single" w:sz="12" w:space="0" w:color="auto"/>
+            <w:left w:val="single" w:sz="12" w:space="0" w:color="auto"/>
+            <w:bottom w:val="single" w:sz="12" w:space="0" w:color="auto"/>
+            <w:right w:val="single" w:sz="12" w:space="0" w:color="auto"/>
+            <w:insideH w:val="single" w:sz="12" w:space="0" w:color="auto"/>
+            <w:insideV w:val="single" w:sz="12" w:space="0" w:color="auto"/>
+          </w:tblBorders>
+          <w:tblCellMar>
+            <w:left w:w="71" w:type="dxa"/>
+            <w:right w:w="71" w:type="dxa"/>
+          </w:tblCellMar>
+          <w:tblLook w:val="0000" w:firstRow="0" w:lastRow="0" w:firstColumn="0" w:lastColumn="0" w:noHBand="0" w:noVBand="0"/>
+        </w:tblPrEx>
         <w:trPr>
-          <w:gridAfter w:val="1"/>
-          <w:wAfter w:w="38" w:type="pct"/>
           <w:trHeight w:val="431"/>
         </w:trPr>
         <w:tc>
           <w:tcPr>
-            <w:tcW w:w="1810" w:type="pct"/>
+            <w:tcW w:w="3565" w:type="dxa"/>
             <w:tcBorders>
               <w:top w:val="single" w:sz="12" w:space="0" w:color="auto"/>
               <w:left w:val="single" w:sz="12" w:space="0" w:color="auto"/>
@@ -1608,7 +1888,7 @@
         </w:tc>
         <w:tc>
           <w:tcPr>
-            <w:tcW w:w="3152" w:type="pct"/>
+            <w:tcW w:w="6398" w:type="dxa"/>
             <w:gridSpan w:val="4"/>
             <w:tcBorders>
               <w:top w:val="single" w:sz="12" w:space="0" w:color="auto"/>
@@ -1642,12 +1922,27 @@
         </w:tc>
       </w:tr>
       <w:tr>
+        <w:tblPrEx>
+          <w:tblBorders>
+            <w:top w:val="single" w:sz="12" w:space="0" w:color="auto"/>
+            <w:left w:val="single" w:sz="12" w:space="0" w:color="auto"/>
+            <w:bottom w:val="single" w:sz="12" w:space="0" w:color="auto"/>
+            <w:right w:val="single" w:sz="12" w:space="0" w:color="auto"/>
+            <w:insideH w:val="single" w:sz="12" w:space="0" w:color="auto"/>
+            <w:insideV w:val="single" w:sz="12" w:space="0" w:color="auto"/>
+          </w:tblBorders>
+          <w:tblCellMar>
+            <w:left w:w="71" w:type="dxa"/>
+            <w:right w:w="71" w:type="dxa"/>
+          </w:tblCellMar>
+          <w:tblLook w:val="0000" w:firstRow="0" w:lastRow="0" w:firstColumn="0" w:lastColumn="0" w:noHBand="0" w:noVBand="0"/>
+        </w:tblPrEx>
         <w:trPr>
           <w:trHeight w:val="431"/>
         </w:trPr>
         <w:tc>
           <w:tcPr>
-            <w:tcW w:w="1810" w:type="pct"/>
+            <w:tcW w:w="3565" w:type="dxa"/>
             <w:tcBorders>
               <w:top w:val="single" w:sz="12" w:space="0" w:color="auto"/>
               <w:left w:val="single" w:sz="12" w:space="0" w:color="auto"/>
@@ -1673,7 +1968,7 @@
         </w:tc>
         <w:tc>
           <w:tcPr>
-            <w:tcW w:w="724" w:type="pct"/>
+            <w:tcW w:w="1551" w:type="dxa"/>
             <w:tcBorders>
               <w:top w:val="single" w:sz="12" w:space="0" w:color="auto"/>
               <w:left w:val="single" w:sz="6" w:space="0" w:color="auto"/>
@@ -1715,7 +2010,7 @@
         </w:tc>
         <w:tc>
           <w:tcPr>
-            <w:tcW w:w="901" w:type="pct"/>
+            <w:tcW w:w="1685" w:type="dxa"/>
             <w:tcBorders>
               <w:top w:val="single" w:sz="12" w:space="0" w:color="auto"/>
               <w:left w:val="single" w:sz="6" w:space="0" w:color="auto"/>
@@ -1748,7 +2043,7 @@
         </w:tc>
         <w:tc>
           <w:tcPr>
-            <w:tcW w:w="628" w:type="pct"/>
+            <w:tcW w:w="1316" w:type="dxa"/>
             <w:tcBorders>
               <w:top w:val="single" w:sz="12" w:space="0" w:color="auto"/>
               <w:left w:val="single" w:sz="6" w:space="0" w:color="auto"/>
@@ -1781,8 +2076,7 @@
         </w:tc>
         <w:tc>
           <w:tcPr>
-            <w:tcW w:w="937" w:type="pct"/>
-            <w:gridSpan w:val="2"/>
+            <w:tcW w:w="1846" w:type="dxa"/>
             <w:tcBorders>
               <w:top w:val="single" w:sz="12" w:space="0" w:color="auto"/>
               <w:left w:val="single" w:sz="6" w:space="0" w:color="auto"/>
@@ -1815,12 +2109,27 @@
         </w:tc>
       </w:tr>
       <w:tr>
+        <w:tblPrEx>
+          <w:tblBorders>
+            <w:top w:val="single" w:sz="12" w:space="0" w:color="auto"/>
+            <w:left w:val="single" w:sz="12" w:space="0" w:color="auto"/>
+            <w:bottom w:val="single" w:sz="12" w:space="0" w:color="auto"/>
+            <w:right w:val="single" w:sz="12" w:space="0" w:color="auto"/>
+            <w:insideH w:val="single" w:sz="12" w:space="0" w:color="auto"/>
+            <w:insideV w:val="single" w:sz="12" w:space="0" w:color="auto"/>
+          </w:tblBorders>
+          <w:tblCellMar>
+            <w:left w:w="71" w:type="dxa"/>
+            <w:right w:w="71" w:type="dxa"/>
+          </w:tblCellMar>
+          <w:tblLook w:val="0000" w:firstRow="0" w:lastRow="0" w:firstColumn="0" w:lastColumn="0" w:noHBand="0" w:noVBand="0"/>
+        </w:tblPrEx>
         <w:trPr>
           <w:trHeight w:val="480"/>
         </w:trPr>
         <w:tc>
           <w:tcPr>
-            <w:tcW w:w="1810" w:type="pct"/>
+            <w:tcW w:w="3565" w:type="dxa"/>
             <w:tcBorders>
               <w:top w:val="single" w:sz="6" w:space="0" w:color="auto"/>
               <w:left w:val="single" w:sz="12" w:space="0" w:color="auto"/>
@@ -1855,13 +2164,22 @@
                 <w:sz w:val="20"/>
                 <w:szCs w:val="20"/>
               </w:rPr>
-              <w:t>analise dados algoritmos clássicos</w:t>
-            </w:r>
-          </w:p>
-        </w:tc>
-        <w:tc>
-          <w:tcPr>
-            <w:tcW w:w="724" w:type="pct"/>
+              <w:t>Aná</w:t>
+            </w:r>
+            <w:r>
+              <w:rPr>
+                <w:rFonts w:ascii="Arial" w:hAnsi="Arial" w:cs="Arial"/>
+                <w:b/>
+                <w:sz w:val="20"/>
+                <w:szCs w:val="20"/>
+              </w:rPr>
+              <w:t>lise dados algoritmos clássicos</w:t>
+            </w:r>
+          </w:p>
+        </w:tc>
+        <w:tc>
+          <w:tcPr>
+            <w:tcW w:w="1551" w:type="dxa"/>
             <w:tcBorders>
               <w:top w:val="single" w:sz="6" w:space="0" w:color="auto"/>
               <w:left w:val="single" w:sz="4" w:space="0" w:color="auto"/>
@@ -1894,7 +2212,7 @@
         </w:tc>
         <w:tc>
           <w:tcPr>
-            <w:tcW w:w="901" w:type="pct"/>
+            <w:tcW w:w="1685" w:type="dxa"/>
             <w:tcBorders>
               <w:top w:val="single" w:sz="6" w:space="0" w:color="auto"/>
               <w:left w:val="single" w:sz="4" w:space="0" w:color="auto"/>
@@ -1918,7 +2236,7 @@
         </w:tc>
         <w:tc>
           <w:tcPr>
-            <w:tcW w:w="628" w:type="pct"/>
+            <w:tcW w:w="1316" w:type="dxa"/>
             <w:tcBorders>
               <w:top w:val="single" w:sz="6" w:space="0" w:color="auto"/>
               <w:left w:val="single" w:sz="4" w:space="0" w:color="auto"/>
@@ -1942,8 +2260,7 @@
         </w:tc>
         <w:tc>
           <w:tcPr>
-            <w:tcW w:w="937" w:type="pct"/>
-            <w:gridSpan w:val="2"/>
+            <w:tcW w:w="1846" w:type="dxa"/>
             <w:tcBorders>
               <w:top w:val="single" w:sz="6" w:space="0" w:color="auto"/>
               <w:left w:val="single" w:sz="4" w:space="0" w:color="auto"/>
@@ -1967,12 +2284,27 @@
         </w:tc>
       </w:tr>
       <w:tr>
+        <w:tblPrEx>
+          <w:tblBorders>
+            <w:top w:val="single" w:sz="12" w:space="0" w:color="auto"/>
+            <w:left w:val="single" w:sz="12" w:space="0" w:color="auto"/>
+            <w:bottom w:val="single" w:sz="12" w:space="0" w:color="auto"/>
+            <w:right w:val="single" w:sz="12" w:space="0" w:color="auto"/>
+            <w:insideH w:val="single" w:sz="12" w:space="0" w:color="auto"/>
+            <w:insideV w:val="single" w:sz="12" w:space="0" w:color="auto"/>
+          </w:tblBorders>
+          <w:tblCellMar>
+            <w:left w:w="71" w:type="dxa"/>
+            <w:right w:w="71" w:type="dxa"/>
+          </w:tblCellMar>
+          <w:tblLook w:val="0000" w:firstRow="0" w:lastRow="0" w:firstColumn="0" w:lastColumn="0" w:noHBand="0" w:noVBand="0"/>
+        </w:tblPrEx>
         <w:trPr>
           <w:trHeight w:val="480"/>
         </w:trPr>
         <w:tc>
           <w:tcPr>
-            <w:tcW w:w="1810" w:type="pct"/>
+            <w:tcW w:w="3565" w:type="dxa"/>
             <w:tcBorders>
               <w:top w:val="single" w:sz="6" w:space="0" w:color="auto"/>
               <w:left w:val="single" w:sz="12" w:space="0" w:color="auto"/>
@@ -1998,13 +2330,22 @@
                 <w:sz w:val="20"/>
                 <w:szCs w:val="20"/>
               </w:rPr>
-              <w:t>2) escrever sobre metodologia</w:t>
-            </w:r>
-          </w:p>
-        </w:tc>
-        <w:tc>
-          <w:tcPr>
-            <w:tcW w:w="724" w:type="pct"/>
+              <w:t>2) E</w:t>
+            </w:r>
+            <w:r>
+              <w:rPr>
+                <w:rFonts w:ascii="Arial" w:hAnsi="Arial" w:cs="Arial"/>
+                <w:b/>
+                <w:sz w:val="20"/>
+                <w:szCs w:val="20"/>
+              </w:rPr>
+              <w:t>screver sobre metodologia</w:t>
+            </w:r>
+          </w:p>
+        </w:tc>
+        <w:tc>
+          <w:tcPr>
+            <w:tcW w:w="1551" w:type="dxa"/>
             <w:tcBorders>
               <w:top w:val="single" w:sz="6" w:space="0" w:color="auto"/>
               <w:left w:val="single" w:sz="4" w:space="0" w:color="auto"/>
@@ -2037,7 +2378,7 @@
         </w:tc>
         <w:tc>
           <w:tcPr>
-            <w:tcW w:w="901" w:type="pct"/>
+            <w:tcW w:w="1685" w:type="dxa"/>
             <w:tcBorders>
               <w:top w:val="single" w:sz="6" w:space="0" w:color="auto"/>
               <w:left w:val="single" w:sz="4" w:space="0" w:color="auto"/>
@@ -2061,7 +2402,7 @@
         </w:tc>
         <w:tc>
           <w:tcPr>
-            <w:tcW w:w="628" w:type="pct"/>
+            <w:tcW w:w="1316" w:type="dxa"/>
             <w:tcBorders>
               <w:top w:val="single" w:sz="6" w:space="0" w:color="auto"/>
               <w:left w:val="single" w:sz="4" w:space="0" w:color="auto"/>
@@ -2085,8 +2426,7 @@
         </w:tc>
         <w:tc>
           <w:tcPr>
-            <w:tcW w:w="937" w:type="pct"/>
-            <w:gridSpan w:val="2"/>
+            <w:tcW w:w="1846" w:type="dxa"/>
             <w:tcBorders>
               <w:top w:val="single" w:sz="6" w:space="0" w:color="auto"/>
               <w:left w:val="single" w:sz="4" w:space="0" w:color="auto"/>
@@ -2110,12 +2450,27 @@
         </w:tc>
       </w:tr>
       <w:tr>
+        <w:tblPrEx>
+          <w:tblBorders>
+            <w:top w:val="single" w:sz="12" w:space="0" w:color="auto"/>
+            <w:left w:val="single" w:sz="12" w:space="0" w:color="auto"/>
+            <w:bottom w:val="single" w:sz="12" w:space="0" w:color="auto"/>
+            <w:right w:val="single" w:sz="12" w:space="0" w:color="auto"/>
+            <w:insideH w:val="single" w:sz="12" w:space="0" w:color="auto"/>
+            <w:insideV w:val="single" w:sz="12" w:space="0" w:color="auto"/>
+          </w:tblBorders>
+          <w:tblCellMar>
+            <w:left w:w="71" w:type="dxa"/>
+            <w:right w:w="71" w:type="dxa"/>
+          </w:tblCellMar>
+          <w:tblLook w:val="0000" w:firstRow="0" w:lastRow="0" w:firstColumn="0" w:lastColumn="0" w:noHBand="0" w:noVBand="0"/>
+        </w:tblPrEx>
         <w:trPr>
           <w:trHeight w:val="480"/>
         </w:trPr>
         <w:tc>
           <w:tcPr>
-            <w:tcW w:w="1810" w:type="pct"/>
+            <w:tcW w:w="3565" w:type="dxa"/>
             <w:tcBorders>
               <w:top w:val="single" w:sz="4" w:space="0" w:color="auto"/>
               <w:left w:val="single" w:sz="12" w:space="0" w:color="auto"/>
@@ -2159,13 +2514,31 @@
                 <w:sz w:val="20"/>
                 <w:szCs w:val="20"/>
               </w:rPr>
-              <w:t>analise de dados de GA</w:t>
-            </w:r>
-          </w:p>
-        </w:tc>
-        <w:tc>
-          <w:tcPr>
-            <w:tcW w:w="724" w:type="pct"/>
+              <w:t>A</w:t>
+            </w:r>
+            <w:r>
+              <w:rPr>
+                <w:rFonts w:ascii="Arial" w:hAnsi="Arial" w:cs="Arial"/>
+                <w:b/>
+                <w:sz w:val="20"/>
+                <w:szCs w:val="20"/>
+              </w:rPr>
+              <w:t>ná</w:t>
+            </w:r>
+            <w:r>
+              <w:rPr>
+                <w:rFonts w:ascii="Arial" w:hAnsi="Arial" w:cs="Arial"/>
+                <w:b/>
+                <w:sz w:val="20"/>
+                <w:szCs w:val="20"/>
+              </w:rPr>
+              <w:t>lise de dados de GA</w:t>
+            </w:r>
+          </w:p>
+        </w:tc>
+        <w:tc>
+          <w:tcPr>
+            <w:tcW w:w="1551" w:type="dxa"/>
             <w:tcBorders>
               <w:top w:val="single" w:sz="4" w:space="0" w:color="auto"/>
               <w:left w:val="single" w:sz="4" w:space="0" w:color="auto"/>
@@ -2189,7 +2562,7 @@
         </w:tc>
         <w:tc>
           <w:tcPr>
-            <w:tcW w:w="901" w:type="pct"/>
+            <w:tcW w:w="1685" w:type="dxa"/>
             <w:tcBorders>
               <w:top w:val="single" w:sz="4" w:space="0" w:color="auto"/>
               <w:left w:val="single" w:sz="4" w:space="0" w:color="auto"/>
@@ -2222,7 +2595,7 @@
         </w:tc>
         <w:tc>
           <w:tcPr>
-            <w:tcW w:w="628" w:type="pct"/>
+            <w:tcW w:w="1316" w:type="dxa"/>
             <w:tcBorders>
               <w:top w:val="single" w:sz="4" w:space="0" w:color="auto"/>
               <w:left w:val="single" w:sz="4" w:space="0" w:color="auto"/>
@@ -2246,8 +2619,7 @@
         </w:tc>
         <w:tc>
           <w:tcPr>
-            <w:tcW w:w="937" w:type="pct"/>
-            <w:gridSpan w:val="2"/>
+            <w:tcW w:w="1846" w:type="dxa"/>
             <w:tcBorders>
               <w:top w:val="single" w:sz="4" w:space="0" w:color="auto"/>
               <w:left w:val="single" w:sz="4" w:space="0" w:color="auto"/>
@@ -2271,12 +2643,27 @@
         </w:tc>
       </w:tr>
       <w:tr>
+        <w:tblPrEx>
+          <w:tblBorders>
+            <w:top w:val="single" w:sz="12" w:space="0" w:color="auto"/>
+            <w:left w:val="single" w:sz="12" w:space="0" w:color="auto"/>
+            <w:bottom w:val="single" w:sz="12" w:space="0" w:color="auto"/>
+            <w:right w:val="single" w:sz="12" w:space="0" w:color="auto"/>
+            <w:insideH w:val="single" w:sz="12" w:space="0" w:color="auto"/>
+            <w:insideV w:val="single" w:sz="12" w:space="0" w:color="auto"/>
+          </w:tblBorders>
+          <w:tblCellMar>
+            <w:left w:w="71" w:type="dxa"/>
+            <w:right w:w="71" w:type="dxa"/>
+          </w:tblCellMar>
+          <w:tblLook w:val="0000" w:firstRow="0" w:lastRow="0" w:firstColumn="0" w:lastColumn="0" w:noHBand="0" w:noVBand="0"/>
+        </w:tblPrEx>
         <w:trPr>
           <w:trHeight w:val="480"/>
         </w:trPr>
         <w:tc>
           <w:tcPr>
-            <w:tcW w:w="1810" w:type="pct"/>
+            <w:tcW w:w="3565" w:type="dxa"/>
             <w:tcBorders>
               <w:top w:val="single" w:sz="4" w:space="0" w:color="auto"/>
               <w:left w:val="single" w:sz="12" w:space="0" w:color="auto"/>
@@ -2302,13 +2689,40 @@
                 <w:sz w:val="20"/>
                 <w:szCs w:val="20"/>
               </w:rPr>
-              <w:t>4) analise de dados do GA x Clássicos</w:t>
-            </w:r>
-          </w:p>
-        </w:tc>
-        <w:tc>
-          <w:tcPr>
-            <w:tcW w:w="724" w:type="pct"/>
+              <w:t>4) A</w:t>
+            </w:r>
+            <w:r>
+              <w:rPr>
+                <w:rFonts w:ascii="Arial" w:hAnsi="Arial" w:cs="Arial"/>
+                <w:b/>
+                <w:sz w:val="20"/>
+                <w:szCs w:val="20"/>
+              </w:rPr>
+              <w:t>n</w:t>
+            </w:r>
+            <w:r>
+              <w:rPr>
+                <w:rFonts w:ascii="Arial" w:hAnsi="Arial" w:cs="Arial"/>
+                <w:b/>
+                <w:sz w:val="20"/>
+                <w:szCs w:val="20"/>
+              </w:rPr>
+              <w:t>á</w:t>
+            </w:r>
+            <w:r>
+              <w:rPr>
+                <w:rFonts w:ascii="Arial" w:hAnsi="Arial" w:cs="Arial"/>
+                <w:b/>
+                <w:sz w:val="20"/>
+                <w:szCs w:val="20"/>
+              </w:rPr>
+              <w:t>lise de dados do GA x Clássicos</w:t>
+            </w:r>
+          </w:p>
+        </w:tc>
+        <w:tc>
+          <w:tcPr>
+            <w:tcW w:w="1551" w:type="dxa"/>
             <w:tcBorders>
               <w:top w:val="single" w:sz="4" w:space="0" w:color="auto"/>
               <w:left w:val="single" w:sz="4" w:space="0" w:color="auto"/>
@@ -2332,7 +2746,7 @@
         </w:tc>
         <w:tc>
           <w:tcPr>
-            <w:tcW w:w="901" w:type="pct"/>
+            <w:tcW w:w="1685" w:type="dxa"/>
             <w:tcBorders>
               <w:top w:val="single" w:sz="4" w:space="0" w:color="auto"/>
               <w:left w:val="single" w:sz="4" w:space="0" w:color="auto"/>
@@ -2365,7 +2779,7 @@
         </w:tc>
         <w:tc>
           <w:tcPr>
-            <w:tcW w:w="628" w:type="pct"/>
+            <w:tcW w:w="1316" w:type="dxa"/>
             <w:tcBorders>
               <w:top w:val="single" w:sz="4" w:space="0" w:color="auto"/>
               <w:left w:val="single" w:sz="4" w:space="0" w:color="auto"/>
@@ -2385,12 +2799,20 @@
                 <w:szCs w:val="20"/>
               </w:rPr>
             </w:pPr>
-          </w:p>
-        </w:tc>
-        <w:tc>
-          <w:tcPr>
-            <w:tcW w:w="937" w:type="pct"/>
-            <w:gridSpan w:val="2"/>
+            <w:r>
+              <w:rPr>
+                <w:rFonts w:ascii="Arial" w:hAnsi="Arial" w:cs="Arial"/>
+                <w:b/>
+                <w:sz w:val="20"/>
+                <w:szCs w:val="20"/>
+              </w:rPr>
+              <w:t>X</w:t>
+            </w:r>
+          </w:p>
+        </w:tc>
+        <w:tc>
+          <w:tcPr>
+            <w:tcW w:w="1846" w:type="dxa"/>
             <w:tcBorders>
               <w:top w:val="single" w:sz="4" w:space="0" w:color="auto"/>
               <w:left w:val="single" w:sz="4" w:space="0" w:color="auto"/>
@@ -2414,12 +2836,27 @@
         </w:tc>
       </w:tr>
       <w:tr>
+        <w:tblPrEx>
+          <w:tblBorders>
+            <w:top w:val="single" w:sz="12" w:space="0" w:color="auto"/>
+            <w:left w:val="single" w:sz="12" w:space="0" w:color="auto"/>
+            <w:bottom w:val="single" w:sz="12" w:space="0" w:color="auto"/>
+            <w:right w:val="single" w:sz="12" w:space="0" w:color="auto"/>
+            <w:insideH w:val="single" w:sz="12" w:space="0" w:color="auto"/>
+            <w:insideV w:val="single" w:sz="12" w:space="0" w:color="auto"/>
+          </w:tblBorders>
+          <w:tblCellMar>
+            <w:left w:w="71" w:type="dxa"/>
+            <w:right w:w="71" w:type="dxa"/>
+          </w:tblCellMar>
+          <w:tblLook w:val="0000" w:firstRow="0" w:lastRow="0" w:firstColumn="0" w:lastColumn="0" w:noHBand="0" w:noVBand="0"/>
+        </w:tblPrEx>
         <w:trPr>
           <w:trHeight w:val="480"/>
         </w:trPr>
         <w:tc>
           <w:tcPr>
-            <w:tcW w:w="1810" w:type="pct"/>
+            <w:tcW w:w="3565" w:type="dxa"/>
             <w:tcBorders>
               <w:top w:val="single" w:sz="4" w:space="0" w:color="auto"/>
               <w:left w:val="single" w:sz="12" w:space="0" w:color="auto"/>
@@ -2445,13 +2882,22 @@
                 <w:sz w:val="20"/>
                 <w:szCs w:val="20"/>
               </w:rPr>
-              <w:t>5) escrever sobre resultados</w:t>
-            </w:r>
-          </w:p>
-        </w:tc>
-        <w:tc>
-          <w:tcPr>
-            <w:tcW w:w="724" w:type="pct"/>
+              <w:t>5) E</w:t>
+            </w:r>
+            <w:r>
+              <w:rPr>
+                <w:rFonts w:ascii="Arial" w:hAnsi="Arial" w:cs="Arial"/>
+                <w:b/>
+                <w:sz w:val="20"/>
+                <w:szCs w:val="20"/>
+              </w:rPr>
+              <w:t>screver sobre resultados</w:t>
+            </w:r>
+          </w:p>
+        </w:tc>
+        <w:tc>
+          <w:tcPr>
+            <w:tcW w:w="1551" w:type="dxa"/>
             <w:tcBorders>
               <w:top w:val="single" w:sz="4" w:space="0" w:color="auto"/>
               <w:left w:val="single" w:sz="4" w:space="0" w:color="auto"/>
@@ -2475,7 +2921,7 @@
         </w:tc>
         <w:tc>
           <w:tcPr>
-            <w:tcW w:w="901" w:type="pct"/>
+            <w:tcW w:w="1685" w:type="dxa"/>
             <w:tcBorders>
               <w:top w:val="single" w:sz="4" w:space="0" w:color="auto"/>
               <w:left w:val="single" w:sz="4" w:space="0" w:color="auto"/>
@@ -2508,7 +2954,7 @@
         </w:tc>
         <w:tc>
           <w:tcPr>
-            <w:tcW w:w="628" w:type="pct"/>
+            <w:tcW w:w="1316" w:type="dxa"/>
             <w:tcBorders>
               <w:top w:val="single" w:sz="4" w:space="0" w:color="auto"/>
               <w:left w:val="single" w:sz="4" w:space="0" w:color="auto"/>
@@ -2528,12 +2974,20 @@
                 <w:szCs w:val="20"/>
               </w:rPr>
             </w:pPr>
-          </w:p>
-        </w:tc>
-        <w:tc>
-          <w:tcPr>
-            <w:tcW w:w="937" w:type="pct"/>
-            <w:gridSpan w:val="2"/>
+            <w:r>
+              <w:rPr>
+                <w:rFonts w:ascii="Arial" w:hAnsi="Arial" w:cs="Arial"/>
+                <w:b/>
+                <w:sz w:val="20"/>
+                <w:szCs w:val="20"/>
+              </w:rPr>
+              <w:t>X</w:t>
+            </w:r>
+          </w:p>
+        </w:tc>
+        <w:tc>
+          <w:tcPr>
+            <w:tcW w:w="1846" w:type="dxa"/>
             <w:tcBorders>
               <w:top w:val="single" w:sz="4" w:space="0" w:color="auto"/>
               <w:left w:val="single" w:sz="4" w:space="0" w:color="auto"/>
@@ -2557,12 +3011,27 @@
         </w:tc>
       </w:tr>
       <w:tr>
+        <w:tblPrEx>
+          <w:tblBorders>
+            <w:top w:val="single" w:sz="12" w:space="0" w:color="auto"/>
+            <w:left w:val="single" w:sz="12" w:space="0" w:color="auto"/>
+            <w:bottom w:val="single" w:sz="12" w:space="0" w:color="auto"/>
+            <w:right w:val="single" w:sz="12" w:space="0" w:color="auto"/>
+            <w:insideH w:val="single" w:sz="12" w:space="0" w:color="auto"/>
+            <w:insideV w:val="single" w:sz="12" w:space="0" w:color="auto"/>
+          </w:tblBorders>
+          <w:tblCellMar>
+            <w:left w:w="71" w:type="dxa"/>
+            <w:right w:w="71" w:type="dxa"/>
+          </w:tblCellMar>
+          <w:tblLook w:val="0000" w:firstRow="0" w:lastRow="0" w:firstColumn="0" w:lastColumn="0" w:noHBand="0" w:noVBand="0"/>
+        </w:tblPrEx>
         <w:trPr>
           <w:trHeight w:val="480"/>
         </w:trPr>
         <w:tc>
           <w:tcPr>
-            <w:tcW w:w="1810" w:type="pct"/>
+            <w:tcW w:w="3565" w:type="dxa"/>
             <w:tcBorders>
               <w:top w:val="single" w:sz="4" w:space="0" w:color="auto"/>
               <w:left w:val="single" w:sz="12" w:space="0" w:color="auto"/>
@@ -2588,7 +3057,7 @@
                 <w:sz w:val="20"/>
                 <w:szCs w:val="20"/>
               </w:rPr>
-              <w:t>5</w:t>
+              <w:t>6</w:t>
             </w:r>
             <w:r>
               <w:rPr>
@@ -2606,13 +3075,22 @@
                 <w:sz w:val="20"/>
                 <w:szCs w:val="20"/>
               </w:rPr>
-              <w:t>preparar apresentação</w:t>
-            </w:r>
-          </w:p>
-        </w:tc>
-        <w:tc>
-          <w:tcPr>
-            <w:tcW w:w="724" w:type="pct"/>
+              <w:t>P</w:t>
+            </w:r>
+            <w:r>
+              <w:rPr>
+                <w:rFonts w:ascii="Arial" w:hAnsi="Arial" w:cs="Arial"/>
+                <w:b/>
+                <w:sz w:val="20"/>
+                <w:szCs w:val="20"/>
+              </w:rPr>
+              <w:t>reparar apresentação</w:t>
+            </w:r>
+          </w:p>
+        </w:tc>
+        <w:tc>
+          <w:tcPr>
+            <w:tcW w:w="1551" w:type="dxa"/>
             <w:tcBorders>
               <w:top w:val="single" w:sz="4" w:space="0" w:color="auto"/>
               <w:left w:val="single" w:sz="4" w:space="0" w:color="auto"/>
@@ -2636,7 +3114,7 @@
         </w:tc>
         <w:tc>
           <w:tcPr>
-            <w:tcW w:w="901" w:type="pct"/>
+            <w:tcW w:w="1685" w:type="dxa"/>
             <w:tcBorders>
               <w:top w:val="single" w:sz="4" w:space="0" w:color="auto"/>
               <w:left w:val="single" w:sz="4" w:space="0" w:color="auto"/>
@@ -2660,7 +3138,7 @@
         </w:tc>
         <w:tc>
           <w:tcPr>
-            <w:tcW w:w="628" w:type="pct"/>
+            <w:tcW w:w="1316" w:type="dxa"/>
             <w:tcBorders>
               <w:top w:val="single" w:sz="4" w:space="0" w:color="auto"/>
               <w:left w:val="single" w:sz="4" w:space="0" w:color="auto"/>
@@ -2693,8 +3171,7 @@
         </w:tc>
         <w:tc>
           <w:tcPr>
-            <w:tcW w:w="937" w:type="pct"/>
-            <w:gridSpan w:val="2"/>
+            <w:tcW w:w="1846" w:type="dxa"/>
             <w:tcBorders>
               <w:top w:val="single" w:sz="4" w:space="0" w:color="auto"/>
               <w:left w:val="single" w:sz="4" w:space="0" w:color="auto"/>
@@ -2714,16 +3191,40 @@
                 <w:szCs w:val="20"/>
               </w:rPr>
             </w:pPr>
+            <w:r>
+              <w:rPr>
+                <w:rFonts w:ascii="Arial" w:hAnsi="Arial" w:cs="Arial"/>
+                <w:b/>
+                <w:sz w:val="20"/>
+                <w:szCs w:val="20"/>
+              </w:rPr>
+              <w:t>X</w:t>
+            </w:r>
           </w:p>
         </w:tc>
       </w:tr>
       <w:tr>
+        <w:tblPrEx>
+          <w:tblBorders>
+            <w:top w:val="single" w:sz="12" w:space="0" w:color="auto"/>
+            <w:left w:val="single" w:sz="12" w:space="0" w:color="auto"/>
+            <w:bottom w:val="single" w:sz="12" w:space="0" w:color="auto"/>
+            <w:right w:val="single" w:sz="12" w:space="0" w:color="auto"/>
+            <w:insideH w:val="single" w:sz="12" w:space="0" w:color="auto"/>
+            <w:insideV w:val="single" w:sz="12" w:space="0" w:color="auto"/>
+          </w:tblBorders>
+          <w:tblCellMar>
+            <w:left w:w="71" w:type="dxa"/>
+            <w:right w:w="71" w:type="dxa"/>
+          </w:tblCellMar>
+          <w:tblLook w:val="0000" w:firstRow="0" w:lastRow="0" w:firstColumn="0" w:lastColumn="0" w:noHBand="0" w:noVBand="0"/>
+        </w:tblPrEx>
         <w:trPr>
           <w:trHeight w:val="480"/>
         </w:trPr>
         <w:tc>
           <w:tcPr>
-            <w:tcW w:w="1810" w:type="pct"/>
+            <w:tcW w:w="3565" w:type="dxa"/>
             <w:tcBorders>
               <w:top w:val="single" w:sz="4" w:space="0" w:color="auto"/>
               <w:left w:val="single" w:sz="12" w:space="0" w:color="auto"/>
@@ -2749,13 +3250,22 @@
                 <w:sz w:val="20"/>
                 <w:szCs w:val="20"/>
               </w:rPr>
-              <w:t>4) Defesa</w:t>
-            </w:r>
-          </w:p>
-        </w:tc>
-        <w:tc>
-          <w:tcPr>
-            <w:tcW w:w="724" w:type="pct"/>
+              <w:t>7</w:t>
+            </w:r>
+            <w:r>
+              <w:rPr>
+                <w:rFonts w:ascii="Arial" w:hAnsi="Arial" w:cs="Arial"/>
+                <w:b/>
+                <w:sz w:val="20"/>
+                <w:szCs w:val="20"/>
+              </w:rPr>
+              <w:t>) Defesa</w:t>
+            </w:r>
+          </w:p>
+        </w:tc>
+        <w:tc>
+          <w:tcPr>
+            <w:tcW w:w="1551" w:type="dxa"/>
             <w:tcBorders>
               <w:top w:val="single" w:sz="4" w:space="0" w:color="auto"/>
               <w:left w:val="single" w:sz="4" w:space="0" w:color="auto"/>
@@ -2779,7 +3289,7 @@
         </w:tc>
         <w:tc>
           <w:tcPr>
-            <w:tcW w:w="901" w:type="pct"/>
+            <w:tcW w:w="1685" w:type="dxa"/>
             <w:tcBorders>
               <w:top w:val="single" w:sz="4" w:space="0" w:color="auto"/>
               <w:left w:val="single" w:sz="4" w:space="0" w:color="auto"/>
@@ -2803,7 +3313,7 @@
         </w:tc>
         <w:tc>
           <w:tcPr>
-            <w:tcW w:w="628" w:type="pct"/>
+            <w:tcW w:w="1316" w:type="dxa"/>
             <w:tcBorders>
               <w:top w:val="single" w:sz="4" w:space="0" w:color="auto"/>
               <w:left w:val="single" w:sz="4" w:space="0" w:color="auto"/>
@@ -2827,8 +3337,7 @@
         </w:tc>
         <w:tc>
           <w:tcPr>
-            <w:tcW w:w="937" w:type="pct"/>
-            <w:gridSpan w:val="2"/>
+            <w:tcW w:w="1846" w:type="dxa"/>
             <w:tcBorders>
               <w:top w:val="single" w:sz="4" w:space="0" w:color="auto"/>
               <w:left w:val="single" w:sz="4" w:space="0" w:color="auto"/>
@@ -2861,16 +3370,6 @@
         </w:tc>
       </w:tr>
     </w:tbl>
-    <w:p>
-      <w:pPr>
-        <w:jc w:val="both"/>
-      </w:pPr>
-    </w:p>
-    <w:p>
-      <w:pPr>
-        <w:jc w:val="both"/>
-      </w:pPr>
-    </w:p>
     <w:p>
       <w:pPr>
         <w:jc w:val="both"/>
@@ -2932,11 +3431,12 @@
           <w:sz w:val="24"/>
           <w:szCs w:val="24"/>
         </w:rPr>
-        <w:t xml:space="preserve">Assinaturas: ____________________________________________(Estudante) </w:t>
+        <w:t xml:space="preserve">Assinaturas: ___________________________________________(Estudante) </w:t>
       </w:r>
     </w:p>
     <w:p>
       <w:pPr>
+        <w:ind w:left="708" w:firstLine="708"/>
         <w:rPr>
           <w:rFonts w:ascii="Arial" w:hAnsi="Arial" w:cs="Arial"/>
           <w:sz w:val="24"/>
@@ -2949,7 +3449,31 @@
           <w:sz w:val="24"/>
           <w:szCs w:val="24"/>
         </w:rPr>
-        <w:t xml:space="preserve">                                                                   </w:t>
+        <w:t>______________________________________</w:t>
+      </w:r>
+      <w:r>
+        <w:rPr>
+          <w:rFonts w:ascii="Arial" w:hAnsi="Arial" w:cs="Arial"/>
+          <w:sz w:val="24"/>
+          <w:szCs w:val="24"/>
+        </w:rPr>
+        <w:t>_</w:t>
+      </w:r>
+      <w:r>
+        <w:rPr>
+          <w:rFonts w:ascii="Arial" w:hAnsi="Arial" w:cs="Arial"/>
+          <w:sz w:val="24"/>
+          <w:szCs w:val="24"/>
+        </w:rPr>
+        <w:t>____(Estudante</w:t>
+      </w:r>
+      <w:r>
+        <w:rPr>
+          <w:rFonts w:ascii="Arial" w:hAnsi="Arial" w:cs="Arial"/>
+          <w:sz w:val="24"/>
+          <w:szCs w:val="24"/>
+        </w:rPr>
+        <w:t>)</w:t>
       </w:r>
     </w:p>
     <w:p>
@@ -3031,7 +3555,23 @@
           <w:szCs w:val="24"/>
         </w:rPr>
         <w:softHyphen/>
-        <w:t xml:space="preserve">                 ___________________________________________ (Orientador)</w:t>
+        <w:t xml:space="preserve">                 </w:t>
+      </w:r>
+      <w:r>
+        <w:rPr>
+          <w:rFonts w:ascii="Arial" w:hAnsi="Arial" w:cs="Arial"/>
+          <w:sz w:val="24"/>
+          <w:szCs w:val="24"/>
+        </w:rPr>
+        <w:t xml:space="preserve"> _</w:t>
+      </w:r>
+      <w:r>
+        <w:rPr>
+          <w:rFonts w:ascii="Arial" w:hAnsi="Arial" w:cs="Arial"/>
+          <w:sz w:val="24"/>
+          <w:szCs w:val="24"/>
+        </w:rPr>
+        <w:t>__________________________________________ (Orientador)</w:t>
       </w:r>
     </w:p>
     <w:p>

</xml_diff>

<commit_message>
alteracao em metodologia em cronograma
</commit_message>
<xml_diff>
--- a/Docs/Plano de TCCII_mar_2017.docx
+++ b/Docs/Plano de TCCII_mar_2017.docx
@@ -1008,7 +1008,13 @@
               <w:rPr>
                 <w:rFonts w:ascii="Arial" w:hAnsi="Arial" w:cs="Arial"/>
               </w:rPr>
-              <w:t xml:space="preserve">Obter alguma vantagem em cima dos algoritmos clássicos de busca de caminho utilizando algoritmos genéticos </w:t>
+              <w:t>Avaliar vantagens que podem ser obtidas</w:t>
+            </w:r>
+            <w:r>
+              <w:rPr>
+                <w:rFonts w:ascii="Arial" w:hAnsi="Arial" w:cs="Arial"/>
+              </w:rPr>
+              <w:t xml:space="preserve"> em cima dos algoritmos clássicos de busca de caminho utilizando algoritmos genéticos </w:t>
             </w:r>
           </w:p>
         </w:tc>
@@ -1090,7 +1096,55 @@
               <w:rPr>
                 <w:rFonts w:ascii="Arial" w:hAnsi="Arial" w:cs="Arial"/>
               </w:rPr>
-              <w:t xml:space="preserve">Explorar várias formas de aplicação em vários ambientes o uso algoritmos genéticos para busca de caminho. </w:t>
+              <w:t>Explorar</w:t>
+            </w:r>
+            <w:r>
+              <w:rPr>
+                <w:rFonts w:ascii="Arial" w:hAnsi="Arial" w:cs="Arial"/>
+              </w:rPr>
+              <w:t xml:space="preserve"> formas de aplicação</w:t>
+            </w:r>
+            <w:r>
+              <w:rPr>
+                <w:rFonts w:ascii="Arial" w:hAnsi="Arial" w:cs="Arial"/>
+              </w:rPr>
+              <w:t xml:space="preserve"> de </w:t>
+            </w:r>
+            <w:r>
+              <w:rPr>
+                <w:rFonts w:ascii="Arial" w:hAnsi="Arial" w:cs="Arial"/>
+              </w:rPr>
+              <w:t>algoritmos genéticos</w:t>
+            </w:r>
+            <w:r>
+              <w:rPr>
+                <w:rFonts w:ascii="Arial" w:hAnsi="Arial" w:cs="Arial"/>
+              </w:rPr>
+              <w:t xml:space="preserve"> para busca de caminho</w:t>
+            </w:r>
+            <w:r>
+              <w:rPr>
+                <w:rFonts w:ascii="Arial" w:hAnsi="Arial" w:cs="Arial"/>
+              </w:rPr>
+              <w:t xml:space="preserve"> em mapas bidimensionais</w:t>
+            </w:r>
+            <w:r>
+              <w:rPr>
+                <w:rFonts w:ascii="Arial" w:hAnsi="Arial" w:cs="Arial"/>
+              </w:rPr>
+              <w:t>.</w:t>
+            </w:r>
+            <w:r>
+              <w:rPr>
+                <w:rFonts w:ascii="Arial" w:hAnsi="Arial" w:cs="Arial"/>
+              </w:rPr>
+              <w:t xml:space="preserve"> </w:t>
+            </w:r>
+            <w:r>
+              <w:rPr>
+                <w:rFonts w:ascii="Arial" w:hAnsi="Arial" w:cs="Arial"/>
+              </w:rPr>
+              <w:t xml:space="preserve"> </w:t>
             </w:r>
           </w:p>
           <w:p>
@@ -1107,7 +1161,7 @@
               <w:rPr>
                 <w:rFonts w:ascii="Arial" w:hAnsi="Arial" w:cs="Arial"/>
               </w:rPr>
-              <w:t>Explorar os operadores e funções do mesmo e explorar seus resultados</w:t>
+              <w:t>Avaliar cada resultado do algoritmo genético em comparação com algoritmos clássicos e avaliar casos em que ele possa ou não ser vantajoso</w:t>
             </w:r>
             <w:r>
               <w:rPr>
@@ -1214,7 +1268,7 @@
               <w:rPr>
                 <w:rFonts w:ascii="Arial" w:hAnsi="Arial" w:cs="Arial"/>
               </w:rPr>
-              <w:t>Ambos rodam em sistemas Windows e \**</w:t>
+              <w:t>Ambos rodam em sistemas Windows e *</w:t>
             </w:r>
             <w:proofErr w:type="spellStart"/>
             <w:r>
@@ -1242,13 +1296,51 @@
               <w:rPr>
                 <w:rFonts w:ascii="Arial" w:hAnsi="Arial" w:cs="Arial"/>
               </w:rPr>
-              <w:t xml:space="preserve">Desenvolvemos uma ferramenta para geração de mapas de forma automática, aonde escolhemos se queremos um mapa totalmente aleatório, o tamanho mínimo do caminho e se gostaria de </w:t>
-            </w:r>
-            <w:r>
-              <w:rPr>
-                <w:rFonts w:ascii="Arial" w:hAnsi="Arial" w:cs="Arial"/>
-              </w:rPr>
-              <w:t>aplicar um padrão de repetição.</w:t>
+              <w:t>Para realizar os testes precisamos de uma grande quantidade de mapas, para isso d</w:t>
+            </w:r>
+            <w:r>
+              <w:rPr>
+                <w:rFonts w:ascii="Arial" w:hAnsi="Arial" w:cs="Arial"/>
+              </w:rPr>
+              <w:t>esenvolvemos uma ferramenta</w:t>
+            </w:r>
+            <w:r>
+              <w:rPr>
+                <w:rFonts w:ascii="Arial" w:hAnsi="Arial" w:cs="Arial"/>
+              </w:rPr>
+              <w:t xml:space="preserve"> que os gera de forma automática a partir de parâmetros previamente definidos</w:t>
+            </w:r>
+            <w:r>
+              <w:rPr>
+                <w:rFonts w:ascii="Arial" w:hAnsi="Arial" w:cs="Arial"/>
+              </w:rPr>
+              <w:t xml:space="preserve">, </w:t>
+            </w:r>
+            <w:r>
+              <w:rPr>
+                <w:rFonts w:ascii="Arial" w:hAnsi="Arial" w:cs="Arial"/>
+              </w:rPr>
+              <w:t>nestes parâmetros</w:t>
+            </w:r>
+            <w:r>
+              <w:rPr>
+                <w:rFonts w:ascii="Arial" w:hAnsi="Arial" w:cs="Arial"/>
+              </w:rPr>
+              <w:t xml:space="preserve"> definimos um tamanho </w:t>
+            </w:r>
+            <w:proofErr w:type="spellStart"/>
+            <w:r>
+              <w:rPr>
+                <w:rFonts w:ascii="Arial" w:hAnsi="Arial" w:cs="Arial"/>
+              </w:rPr>
+              <w:t>NxM</w:t>
+            </w:r>
+            <w:proofErr w:type="spellEnd"/>
+            <w:r>
+              <w:rPr>
+                <w:rFonts w:ascii="Arial" w:hAnsi="Arial" w:cs="Arial"/>
+              </w:rPr>
+              <w:t>, o nível de granularidade e</w:t>
             </w:r>
             <w:r>
               <w:rPr>
@@ -1260,31 +1352,39 @@
               <w:rPr>
                 <w:rFonts w:ascii="Arial" w:hAnsi="Arial" w:cs="Arial"/>
               </w:rPr>
-              <w:t xml:space="preserve">Pode ser definido um percurso </w:t>
-            </w:r>
-            <w:r>
-              <w:rPr>
-                <w:rFonts w:ascii="Arial" w:hAnsi="Arial" w:cs="Arial"/>
-              </w:rPr>
-              <w:t>mínimo</w:t>
-            </w:r>
-            <w:r>
-              <w:rPr>
-                <w:rFonts w:ascii="Arial" w:hAnsi="Arial" w:cs="Arial"/>
-              </w:rPr>
-              <w:t xml:space="preserve"> para evitar seja </w:t>
-            </w:r>
-            <w:r>
-              <w:rPr>
-                <w:rFonts w:ascii="Arial" w:hAnsi="Arial" w:cs="Arial"/>
-              </w:rPr>
-              <w:t>gerado</w:t>
-            </w:r>
-            <w:r>
-              <w:rPr>
-                <w:rFonts w:ascii="Arial" w:hAnsi="Arial" w:cs="Arial"/>
-              </w:rPr>
-              <w:t xml:space="preserve"> mapas onde o ponto inicial e final estão muito próximos.</w:t>
+              <w:t>se queremos um mapa</w:t>
+            </w:r>
+            <w:r>
+              <w:rPr>
+                <w:rFonts w:ascii="Arial" w:hAnsi="Arial" w:cs="Arial"/>
+              </w:rPr>
+              <w:t xml:space="preserve"> gerado de forma</w:t>
+            </w:r>
+            <w:r>
+              <w:rPr>
+                <w:rFonts w:ascii="Arial" w:hAnsi="Arial" w:cs="Arial"/>
+              </w:rPr>
+              <w:t xml:space="preserve"> totalmente aleatóri</w:t>
+            </w:r>
+            <w:r>
+              <w:rPr>
+                <w:rFonts w:ascii="Arial" w:hAnsi="Arial" w:cs="Arial"/>
+              </w:rPr>
+              <w:t xml:space="preserve">a ou que ele repita um padrão de bloco </w:t>
+            </w:r>
+            <w:proofErr w:type="spellStart"/>
+            <w:r>
+              <w:rPr>
+                <w:rFonts w:ascii="Arial" w:hAnsi="Arial" w:cs="Arial"/>
+              </w:rPr>
+              <w:t>LxL</w:t>
+            </w:r>
+            <w:proofErr w:type="spellEnd"/>
+            <w:r>
+              <w:rPr>
+                <w:rFonts w:ascii="Arial" w:hAnsi="Arial" w:cs="Arial"/>
+              </w:rPr>
+              <w:t>, o tamanho L do bloco que será repetido também é definido na configuração do gerador, esse bloco é gerado de forma aleatória nos mesmos padrões do mapa totalmente aleatório.</w:t>
             </w:r>
           </w:p>
           <w:p>
@@ -1298,19 +1398,37 @@
               <w:rPr>
                 <w:rFonts w:ascii="Arial" w:hAnsi="Arial" w:cs="Arial"/>
               </w:rPr>
-              <w:t xml:space="preserve">Os mapas gerados para analise são de tamanho 100x100, com um padrão de repetição de 5x5 que é gerado de forma aleatória, para todos os mapas o percurso </w:t>
-            </w:r>
-            <w:r>
-              <w:rPr>
-                <w:rFonts w:ascii="Arial" w:hAnsi="Arial" w:cs="Arial"/>
-              </w:rPr>
-              <w:t>mínimo</w:t>
-            </w:r>
-            <w:r>
-              <w:rPr>
-                <w:rFonts w:ascii="Arial" w:hAnsi="Arial" w:cs="Arial"/>
-              </w:rPr>
-              <w:t xml:space="preserve"> de 15 passos.</w:t>
+              <w:t>Também é definido</w:t>
+            </w:r>
+            <w:r>
+              <w:rPr>
+                <w:rFonts w:ascii="Arial" w:hAnsi="Arial" w:cs="Arial"/>
+              </w:rPr>
+              <w:t xml:space="preserve"> o tamanho mínimo do caminho</w:t>
+            </w:r>
+            <w:r>
+              <w:rPr>
+                <w:rFonts w:ascii="Arial" w:hAnsi="Arial" w:cs="Arial"/>
+              </w:rPr>
+              <w:t xml:space="preserve"> resultante do mapa, para cada mapa gerado é utilizado o algoritmo A* para verificar se o mapa é solúvel e o tamanho do caminho solução. O caminho mínimo é importante para </w:t>
+            </w:r>
+            <w:r>
+              <w:rPr>
+                <w:rFonts w:ascii="Arial" w:hAnsi="Arial" w:cs="Arial"/>
+              </w:rPr>
+              <w:t>evitar</w:t>
+            </w:r>
+            <w:r>
+              <w:rPr>
+                <w:rFonts w:ascii="Arial" w:hAnsi="Arial" w:cs="Arial"/>
+              </w:rPr>
+              <w:t xml:space="preserve"> que</w:t>
+            </w:r>
+            <w:r>
+              <w:rPr>
+                <w:rFonts w:ascii="Arial" w:hAnsi="Arial" w:cs="Arial"/>
+              </w:rPr>
+              <w:t xml:space="preserve"> seja gerado mapas onde o ponto inicial e final estão muito próximos.</w:t>
             </w:r>
           </w:p>
           <w:p>
@@ -1324,6 +1442,20 @@
               <w:rPr>
                 <w:rFonts w:ascii="Arial" w:hAnsi="Arial" w:cs="Arial"/>
               </w:rPr>
+              <w:t>Para a análise foram gerados mapas de tamanho 100x100 com um percurso mínimo de 15 passos e uma granularidade de 30%.</w:t>
+            </w:r>
+          </w:p>
+          <w:p>
+            <w:pPr>
+              <w:jc w:val="both"/>
+              <w:rPr>
+                <w:rFonts w:ascii="Arial" w:hAnsi="Arial" w:cs="Arial"/>
+              </w:rPr>
+            </w:pPr>
+            <w:r>
+              <w:rPr>
+                <w:rFonts w:ascii="Arial" w:hAnsi="Arial" w:cs="Arial"/>
+              </w:rPr>
               <w:t xml:space="preserve">No total </w:t>
             </w:r>
             <w:r>
@@ -1336,7 +1468,13 @@
               <w:rPr>
                 <w:rFonts w:ascii="Arial" w:hAnsi="Arial" w:cs="Arial"/>
               </w:rPr>
-              <w:t xml:space="preserve"> gerados 800 mapas, sendo divididos em 400 aleatórios e 400 com repetição de padrão.</w:t>
+              <w:t xml:space="preserve"> gerados 800 mapas, sendo divididos em 400 aleatórios e 400 com padrão.</w:t>
+            </w:r>
+            <w:r>
+              <w:rPr>
+                <w:rFonts w:ascii="Arial" w:hAnsi="Arial" w:cs="Arial"/>
+              </w:rPr>
+              <w:t xml:space="preserve"> Para cada mapa com padrão é gerado aleatoriamente um bloco de 5x5 que é repetido até completar o tamanho total do mapa.</w:t>
             </w:r>
           </w:p>
           <w:p>
@@ -1344,16 +1482,226 @@
               <w:jc w:val="both"/>
               <w:rPr>
                 <w:rFonts w:ascii="Arial" w:hAnsi="Arial" w:cs="Arial"/>
-                <w:b/>
-                <w:sz w:val="24"/>
-                <w:szCs w:val="24"/>
-              </w:rPr>
-            </w:pPr>
-            <w:r>
-              <w:rPr>
-                <w:rFonts w:ascii="Arial" w:hAnsi="Arial" w:cs="Arial"/>
-              </w:rPr>
-              <w:t>Os 400 mapas de cada são divididos em 100 para cada tipo de diagonal, isso deve pelo motivo que dependendo do tipo movimentação diagonal do mapa, ele pode ou não ter uma solução.</w:t>
+                <w:u w:val="single"/>
+              </w:rPr>
+            </w:pPr>
+            <w:r>
+              <w:rPr>
+                <w:rFonts w:ascii="Arial" w:hAnsi="Arial" w:cs="Arial"/>
+              </w:rPr>
+              <w:t>Os 400 mapas de cada</w:t>
+            </w:r>
+            <w:r>
+              <w:rPr>
+                <w:rFonts w:ascii="Arial" w:hAnsi="Arial" w:cs="Arial"/>
+              </w:rPr>
+              <w:t xml:space="preserve"> tipo</w:t>
+            </w:r>
+            <w:r>
+              <w:rPr>
+                <w:rFonts w:ascii="Arial" w:hAnsi="Arial" w:cs="Arial"/>
+              </w:rPr>
+              <w:t xml:space="preserve"> são divididos</w:t>
+            </w:r>
+            <w:r>
+              <w:rPr>
+                <w:rFonts w:ascii="Arial" w:hAnsi="Arial" w:cs="Arial"/>
+              </w:rPr>
+              <w:t xml:space="preserve"> em 4, de forma que sejam</w:t>
+            </w:r>
+            <w:r>
+              <w:rPr>
+                <w:rFonts w:ascii="Arial" w:hAnsi="Arial" w:cs="Arial"/>
+              </w:rPr>
+              <w:t xml:space="preserve"> 100 </w:t>
+            </w:r>
+            <w:r>
+              <w:rPr>
+                <w:rFonts w:ascii="Arial" w:hAnsi="Arial" w:cs="Arial"/>
+              </w:rPr>
+              <w:t xml:space="preserve">mapas </w:t>
+            </w:r>
+            <w:r>
+              <w:rPr>
+                <w:rFonts w:ascii="Arial" w:hAnsi="Arial" w:cs="Arial"/>
+              </w:rPr>
+              <w:t xml:space="preserve">para cada </w:t>
+            </w:r>
+            <w:r>
+              <w:rPr>
+                <w:rFonts w:ascii="Arial" w:hAnsi="Arial" w:cs="Arial"/>
+              </w:rPr>
+              <w:t xml:space="preserve">uma das 4 </w:t>
+            </w:r>
+            <w:r>
+              <w:rPr>
+                <w:rFonts w:ascii="Arial" w:hAnsi="Arial" w:cs="Arial"/>
+              </w:rPr>
+              <w:t>tipo</w:t>
+            </w:r>
+            <w:r>
+              <w:rPr>
+                <w:rFonts w:ascii="Arial" w:hAnsi="Arial" w:cs="Arial"/>
+              </w:rPr>
+              <w:t>s</w:t>
+            </w:r>
+            <w:r>
+              <w:rPr>
+                <w:rFonts w:ascii="Arial" w:hAnsi="Arial" w:cs="Arial"/>
+              </w:rPr>
+              <w:t xml:space="preserve"> de </w:t>
+            </w:r>
+            <w:r>
+              <w:rPr>
+                <w:rFonts w:ascii="Arial" w:hAnsi="Arial" w:cs="Arial"/>
+              </w:rPr>
+              <w:t>movimentações possíveis</w:t>
+            </w:r>
+            <w:r>
+              <w:rPr>
+                <w:rFonts w:ascii="Arial" w:hAnsi="Arial" w:cs="Arial"/>
+              </w:rPr>
+              <w:t>,</w:t>
+            </w:r>
+            <w:r>
+              <w:rPr>
+                <w:rFonts w:ascii="Arial" w:hAnsi="Arial" w:cs="Arial"/>
+              </w:rPr>
+              <w:t xml:space="preserve"> essa configuração</w:t>
+            </w:r>
+            <w:r>
+              <w:rPr>
+                <w:rFonts w:ascii="Arial" w:hAnsi="Arial" w:cs="Arial"/>
+              </w:rPr>
+              <w:t xml:space="preserve"> de movimentação </w:t>
+            </w:r>
+            <w:r>
+              <w:rPr>
+                <w:rFonts w:ascii="Arial" w:hAnsi="Arial" w:cs="Arial"/>
+              </w:rPr>
+              <w:t>define quando e como um caminho solução pode conter um passo que se movimente na diagonal, ou seja de um ponto (</w:t>
+            </w:r>
+            <w:proofErr w:type="spellStart"/>
+            <w:r>
+              <w:rPr>
+                <w:rFonts w:ascii="Arial" w:hAnsi="Arial" w:cs="Arial"/>
+              </w:rPr>
+              <w:t>x,y</w:t>
+            </w:r>
+            <w:proofErr w:type="spellEnd"/>
+            <w:r>
+              <w:rPr>
+                <w:rFonts w:ascii="Arial" w:hAnsi="Arial" w:cs="Arial"/>
+              </w:rPr>
+              <w:t xml:space="preserve">) para [(x+1,y+1), </w:t>
+            </w:r>
+            <w:r>
+              <w:rPr>
+                <w:rFonts w:ascii="Arial" w:hAnsi="Arial" w:cs="Arial"/>
+              </w:rPr>
+              <w:t>(x</w:t>
+            </w:r>
+            <w:r>
+              <w:rPr>
+                <w:rFonts w:ascii="Arial" w:hAnsi="Arial" w:cs="Arial"/>
+              </w:rPr>
+              <w:t>-</w:t>
+            </w:r>
+            <w:r>
+              <w:rPr>
+                <w:rFonts w:ascii="Arial" w:hAnsi="Arial" w:cs="Arial"/>
+              </w:rPr>
+              <w:t>1,y</w:t>
+            </w:r>
+            <w:r>
+              <w:rPr>
+                <w:rFonts w:ascii="Arial" w:hAnsi="Arial" w:cs="Arial"/>
+              </w:rPr>
+              <w:t>-</w:t>
+            </w:r>
+            <w:r>
+              <w:rPr>
+                <w:rFonts w:ascii="Arial" w:hAnsi="Arial" w:cs="Arial"/>
+              </w:rPr>
+              <w:t>1)</w:t>
+            </w:r>
+            <w:r>
+              <w:rPr>
+                <w:rFonts w:ascii="Arial" w:hAnsi="Arial" w:cs="Arial"/>
+              </w:rPr>
+              <w:t xml:space="preserve">, </w:t>
+            </w:r>
+            <w:r>
+              <w:rPr>
+                <w:rFonts w:ascii="Arial" w:hAnsi="Arial" w:cs="Arial"/>
+              </w:rPr>
+              <w:t>(x+1,y</w:t>
+            </w:r>
+            <w:r>
+              <w:rPr>
+                <w:rFonts w:ascii="Arial" w:hAnsi="Arial" w:cs="Arial"/>
+              </w:rPr>
+              <w:t>-</w:t>
+            </w:r>
+            <w:r>
+              <w:rPr>
+                <w:rFonts w:ascii="Arial" w:hAnsi="Arial" w:cs="Arial"/>
+              </w:rPr>
+              <w:t>1)</w:t>
+            </w:r>
+            <w:r>
+              <w:rPr>
+                <w:rFonts w:ascii="Arial" w:hAnsi="Arial" w:cs="Arial"/>
+              </w:rPr>
+              <w:t xml:space="preserve">, </w:t>
+            </w:r>
+            <w:r>
+              <w:rPr>
+                <w:rFonts w:ascii="Arial" w:hAnsi="Arial" w:cs="Arial"/>
+              </w:rPr>
+              <w:t>(x</w:t>
+            </w:r>
+            <w:r>
+              <w:rPr>
+                <w:rFonts w:ascii="Arial" w:hAnsi="Arial" w:cs="Arial"/>
+              </w:rPr>
+              <w:t>-</w:t>
+            </w:r>
+            <w:r>
+              <w:rPr>
+                <w:rFonts w:ascii="Arial" w:hAnsi="Arial" w:cs="Arial"/>
+              </w:rPr>
+              <w:t>1,y+1)</w:t>
+            </w:r>
+            <w:r>
+              <w:rPr>
+                <w:rFonts w:ascii="Arial" w:hAnsi="Arial" w:cs="Arial"/>
+              </w:rPr>
+              <w:t>], essa configuração interfere diretamente na heurística utilizada e</w:t>
+            </w:r>
+            <w:r>
+              <w:rPr>
+                <w:rFonts w:ascii="Arial" w:hAnsi="Arial" w:cs="Arial"/>
+              </w:rPr>
+              <w:t xml:space="preserve"> dependendo do tipo movimentação diagonal,</w:t>
+            </w:r>
+            <w:r>
+              <w:rPr>
+                <w:rFonts w:ascii="Arial" w:hAnsi="Arial" w:cs="Arial"/>
+              </w:rPr>
+              <w:t xml:space="preserve"> um mapa</w:t>
+            </w:r>
+            <w:r>
+              <w:rPr>
+                <w:rFonts w:ascii="Arial" w:hAnsi="Arial" w:cs="Arial"/>
+              </w:rPr>
+              <w:t xml:space="preserve"> pode ou não ter uma solução.</w:t>
+            </w:r>
+            <w:r>
+              <w:rPr>
+                <w:rFonts w:ascii="Arial" w:hAnsi="Arial" w:cs="Arial"/>
+              </w:rPr>
+              <w:t xml:space="preserve"> Logo o mapa deve ser gerado levando isso em consideração.</w:t>
             </w:r>
           </w:p>
           <w:p>
@@ -1361,34 +1709,55 @@
               <w:jc w:val="both"/>
               <w:rPr>
                 <w:rFonts w:ascii="Arial" w:hAnsi="Arial" w:cs="Arial"/>
-                <w:b/>
-                <w:sz w:val="24"/>
-                <w:szCs w:val="24"/>
-              </w:rPr>
-            </w:pPr>
-            <w:r>
-              <w:rPr>
-                <w:rFonts w:ascii="Arial" w:hAnsi="Arial" w:cs="Arial"/>
-              </w:rPr>
-              <w:t xml:space="preserve">Os algoritmos de busca </w:t>
-            </w:r>
-            <w:r>
-              <w:rPr>
-                <w:rFonts w:ascii="Arial" w:hAnsi="Arial" w:cs="Arial"/>
-              </w:rPr>
-              <w:t xml:space="preserve">que serão </w:t>
-            </w:r>
-            <w:r>
-              <w:rPr>
-                <w:rFonts w:ascii="Arial" w:hAnsi="Arial" w:cs="Arial"/>
-              </w:rPr>
-              <w:t>utilizados para os teste</w:t>
-            </w:r>
-            <w:r>
-              <w:rPr>
-                <w:rFonts w:ascii="Arial" w:hAnsi="Arial" w:cs="Arial"/>
-              </w:rPr>
-              <w:t>s são A</w:t>
+              </w:rPr>
+            </w:pPr>
+            <w:r>
+              <w:rPr>
+                <w:rFonts w:ascii="Arial" w:hAnsi="Arial" w:cs="Arial"/>
+              </w:rPr>
+              <w:t>Os algoritmos</w:t>
+            </w:r>
+            <w:r>
+              <w:rPr>
+                <w:rFonts w:ascii="Arial" w:hAnsi="Arial" w:cs="Arial"/>
+              </w:rPr>
+              <w:t xml:space="preserve"> clássicos </w:t>
+            </w:r>
+            <w:r>
+              <w:rPr>
+                <w:rFonts w:ascii="Arial" w:hAnsi="Arial" w:cs="Arial"/>
+              </w:rPr>
+              <w:t xml:space="preserve">de busca </w:t>
+            </w:r>
+            <w:r>
+              <w:rPr>
+                <w:rFonts w:ascii="Arial" w:hAnsi="Arial" w:cs="Arial"/>
+              </w:rPr>
+              <w:t>que</w:t>
+            </w:r>
+            <w:r>
+              <w:rPr>
+                <w:rFonts w:ascii="Arial" w:hAnsi="Arial" w:cs="Arial"/>
+              </w:rPr>
+              <w:t xml:space="preserve"> utilizamos </w:t>
+            </w:r>
+            <w:r>
+              <w:rPr>
+                <w:rFonts w:ascii="Arial" w:hAnsi="Arial" w:cs="Arial"/>
+              </w:rPr>
+              <w:t xml:space="preserve">para </w:t>
+            </w:r>
+            <w:r>
+              <w:rPr>
+                <w:rFonts w:ascii="Arial" w:hAnsi="Arial" w:cs="Arial"/>
+              </w:rPr>
+              <w:t xml:space="preserve">comparação </w:t>
+            </w:r>
+            <w:r>
+              <w:rPr>
+                <w:rFonts w:ascii="Arial" w:hAnsi="Arial" w:cs="Arial"/>
+              </w:rPr>
+              <w:t>são A</w:t>
             </w:r>
             <w:r>
               <w:rPr>
@@ -1484,6 +1853,34 @@
               </w:rPr>
               <w:t>.</w:t>
             </w:r>
+          </w:p>
+          <w:p>
+            <w:pPr>
+              <w:jc w:val="both"/>
+              <w:rPr>
+                <w:rFonts w:ascii="Arial" w:hAnsi="Arial" w:cs="Arial"/>
+                <w:u w:val="single"/>
+              </w:rPr>
+            </w:pPr>
+            <w:r>
+              <w:rPr>
+                <w:rFonts w:ascii="Arial" w:hAnsi="Arial" w:cs="Arial"/>
+              </w:rPr>
+              <w:t>Devido à natureza não determinística do Algoritmo genético rodamos ele 10 vezes para cada mapa, e calculamos a média de tempo, custo de memória e tamanho de caminho resultado para comparação com os algoritmos clássicos.</w:t>
+            </w:r>
+            <w:bookmarkStart w:id="0" w:name="_GoBack"/>
+            <w:bookmarkEnd w:id="0"/>
+          </w:p>
+          <w:p>
+            <w:pPr>
+              <w:jc w:val="both"/>
+              <w:rPr>
+                <w:rFonts w:ascii="Arial" w:hAnsi="Arial" w:cs="Arial"/>
+                <w:b/>
+                <w:sz w:val="24"/>
+                <w:szCs w:val="24"/>
+              </w:rPr>
+            </w:pPr>
           </w:p>
         </w:tc>
       </w:tr>
@@ -1609,18 +2006,33 @@
             </w:pPr>
             <w:proofErr w:type="spellStart"/>
             <w:r>
+              <w:rPr>
+                <w:lang w:val="en-US"/>
+              </w:rPr>
               <w:t>BJöRNSSON</w:t>
             </w:r>
             <w:proofErr w:type="spellEnd"/>
             <w:r>
-              <w:t>, Y. et al. Fringe search: beating a* at pathﬁ</w:t>
+              <w:rPr>
+                <w:lang w:val="en-US"/>
+              </w:rPr>
+              <w:t>, Y. et al. Fringe search: beating a* at path</w:t>
+            </w:r>
+            <w:r>
+              <w:t>ﬁ</w:t>
             </w:r>
             <w:proofErr w:type="spellStart"/>
             <w:r>
+              <w:rPr>
+                <w:lang w:val="en-US"/>
+              </w:rPr>
               <w:t>nding</w:t>
             </w:r>
             <w:proofErr w:type="spellEnd"/>
             <w:r>
+              <w:rPr>
+                <w:lang w:val="en-US"/>
+              </w:rPr>
               <w:t xml:space="preserve"> on game maps. In: In Proceedings of IEEE Symposium on Computational Intelligence and Games. </w:t>
             </w:r>
             <w:r>
@@ -1665,34 +2077,81 @@
             </w:r>
           </w:p>
           <w:p>
+            <w:pPr>
+              <w:rPr>
+                <w:lang w:val="en-US"/>
+              </w:rPr>
+            </w:pPr>
             <w:proofErr w:type="spellStart"/>
             <w:r>
+              <w:rPr>
+                <w:lang w:val="en-US"/>
+              </w:rPr>
+              <w:lastRenderedPageBreak/>
               <w:t>BJöRNSSON</w:t>
             </w:r>
             <w:proofErr w:type="spellEnd"/>
             <w:r>
-              <w:t>, Y. et al. Fringe search: beating a* at pathﬁ</w:t>
+              <w:rPr>
+                <w:lang w:val="en-US"/>
+              </w:rPr>
+              <w:t>, Y. et al. Fringe search: beating a* at path</w:t>
+            </w:r>
+            <w:r>
+              <w:t>ﬁ</w:t>
             </w:r>
             <w:proofErr w:type="spellStart"/>
             <w:r>
+              <w:rPr>
+                <w:lang w:val="en-US"/>
+              </w:rPr>
               <w:t>nding</w:t>
             </w:r>
             <w:proofErr w:type="spellEnd"/>
             <w:r>
+              <w:rPr>
+                <w:lang w:val="en-US"/>
+              </w:rPr>
               <w:t xml:space="preserve"> on game maps. In: In Proceedings of IEEE Symposium on Computational Intelligence and Games. [</w:t>
             </w:r>
             <w:proofErr w:type="spellStart"/>
             <w:r>
-              <w:t>S.l</w:t>
+              <w:rPr>
+                <w:lang w:val="en-US"/>
+              </w:rPr>
+              <w:t>S.l.</w:t>
             </w:r>
             <w:proofErr w:type="spellEnd"/>
             <w:r>
-              <w:t>.: s.n.], 2005. p. 125–132.</w:t>
-            </w:r>
-          </w:p>
-          <w:p>
-            <w:r>
-              <w:t>BURCHARDT, H.; SALOMON, R. Implementation of Path Planning using Genetic Algorithms on Mobile Robots. In: IEEE. IEEE World Congress on Computational Intelligence (WCCI 2006), Congress on Evolutionary Computation (CEC 2006). Vancouver, Canada, 2006. p. 1831–1836.</w:t>
+              <w:rPr>
+                <w:lang w:val="en-US"/>
+              </w:rPr>
+              <w:t xml:space="preserve">: </w:t>
+            </w:r>
+            <w:proofErr w:type="spellStart"/>
+            <w:r>
+              <w:rPr>
+                <w:lang w:val="en-US"/>
+              </w:rPr>
+              <w:t>s.n</w:t>
+            </w:r>
+            <w:proofErr w:type="spellEnd"/>
+            <w:r>
+              <w:rPr>
+                <w:lang w:val="en-US"/>
+              </w:rPr>
+              <w:t>.], 2005. p. 125–132.</w:t>
+            </w:r>
+          </w:p>
+          <w:p>
+            <w:r>
+              <w:rPr>
+                <w:lang w:val="en-US"/>
+              </w:rPr>
+              <w:t xml:space="preserve">BURCHARDT, H.; SALOMON, R. Implementation of Path Planning using Genetic Algorithms on Mobile Robots. In: IEEE. IEEE World Congress on Computational Intelligence (WCCI 2006), Congress on Evolutionary Computation (CEC 2006). </w:t>
+            </w:r>
+            <w:r>
+              <w:t>Vancouver, Canada, 2006. p. 1831–1836.</w:t>
             </w:r>
           </w:p>
           <w:p>
@@ -1712,18 +2171,38 @@
           </w:p>
           <w:p>
             <w:r>
-              <w:t>MILLER, W. Applying parallel programming to path-ﬁ</w:t>
+              <w:rPr>
+                <w:lang w:val="en-US"/>
+              </w:rPr>
+              <w:t>MILLER, W. Applying parallel programming to path-</w:t>
+            </w:r>
+            <w:r>
+              <w:t>ﬁ</w:t>
             </w:r>
             <w:proofErr w:type="spellStart"/>
             <w:r>
+              <w:rPr>
+                <w:lang w:val="en-US"/>
+              </w:rPr>
               <w:t>nding</w:t>
             </w:r>
             <w:proofErr w:type="spellEnd"/>
             <w:r>
-              <w:t xml:space="preserve"> with the a* algorithm. 2010.</w:t>
-            </w:r>
-          </w:p>
-          <w:p>
+              <w:rPr>
+                <w:lang w:val="en-US"/>
+              </w:rPr>
+              <w:t xml:space="preserve"> with the a* algorithm. </w:t>
+            </w:r>
+            <w:r>
+              <w:t>2010.</w:t>
+            </w:r>
+          </w:p>
+          <w:p>
+            <w:pPr>
+              <w:rPr>
+                <w:lang w:val="en-US"/>
+              </w:rPr>
+            </w:pPr>
             <w:r>
               <w:t xml:space="preserve">OLIVEIRA, W. A. de. Algoritmo genético para o problema de rotas de cobertura </w:t>
             </w:r>
@@ -1733,17 +2212,60 @@
             </w:r>
             <w:proofErr w:type="spellEnd"/>
             <w:r>
-              <w:t>. 2009].</w:t>
-            </w:r>
-          </w:p>
-          <w:p>
-            <w:r>
-              <w:t>PATEL, A. A*’s Use of the Heuristic. 2010. Disponível em: &lt;</w:t>
+              <w:t xml:space="preserve">. </w:t>
+            </w:r>
+            <w:r>
+              <w:rPr>
+                <w:lang w:val="en-US"/>
+              </w:rPr>
+              <w:t>2009].</w:t>
+            </w:r>
+          </w:p>
+          <w:p>
+            <w:pPr>
+              <w:rPr>
+                <w:lang w:val="en-US"/>
+              </w:rPr>
+            </w:pPr>
+            <w:r>
+              <w:rPr>
+                <w:lang w:val="en-US"/>
+              </w:rPr>
+              <w:t xml:space="preserve">PATEL, A. A*’s Use of the Heuristic. 2010. </w:t>
+            </w:r>
+            <w:proofErr w:type="spellStart"/>
+            <w:r>
+              <w:rPr>
+                <w:lang w:val="en-US"/>
+              </w:rPr>
+              <w:t>Disponível</w:t>
+            </w:r>
+            <w:proofErr w:type="spellEnd"/>
+            <w:r>
+              <w:rPr>
+                <w:lang w:val="en-US"/>
+              </w:rPr>
+              <w:t xml:space="preserve"> </w:t>
+            </w:r>
+            <w:proofErr w:type="spellStart"/>
+            <w:r>
+              <w:rPr>
+                <w:lang w:val="en-US"/>
+              </w:rPr>
+              <w:t>em</w:t>
+            </w:r>
+            <w:proofErr w:type="spellEnd"/>
+            <w:r>
+              <w:rPr>
+                <w:lang w:val="en-US"/>
+              </w:rPr>
+              <w:t>: &lt;</w:t>
             </w:r>
             <w:r>
               <w:rPr>
                 <w:rStyle w:val="Hyperlink"/>
                 <w:rFonts w:ascii="Arial" w:hAnsi="Arial" w:cs="Arial"/>
+                <w:lang w:val="en-US"/>
               </w:rPr>
               <w:t>http://theory.stanford.edu/ ~</w:t>
             </w:r>
@@ -1752,6 +2274,7 @@
               <w:rPr>
                 <w:rStyle w:val="Hyperlink"/>
                 <w:rFonts w:ascii="Arial" w:hAnsi="Arial" w:cs="Arial"/>
+                <w:lang w:val="en-US"/>
               </w:rPr>
               <w:t>amitp</w:t>
             </w:r>
@@ -1760,6 +2283,7 @@
               <w:rPr>
                 <w:rStyle w:val="Hyperlink"/>
                 <w:rFonts w:ascii="Arial" w:hAnsi="Arial" w:cs="Arial"/>
+                <w:lang w:val="en-US"/>
               </w:rPr>
               <w:t>/</w:t>
             </w:r>
@@ -1768,6 +2292,7 @@
               <w:rPr>
                 <w:rStyle w:val="Hyperlink"/>
                 <w:rFonts w:ascii="Arial" w:hAnsi="Arial" w:cs="Arial"/>
+                <w:lang w:val="en-US"/>
               </w:rPr>
               <w:t>GameProgramming</w:t>
             </w:r>
@@ -1776,14 +2301,24 @@
               <w:rPr>
                 <w:rStyle w:val="Hyperlink"/>
                 <w:rFonts w:ascii="Arial" w:hAnsi="Arial" w:cs="Arial"/>
+                <w:lang w:val="en-US"/>
               </w:rPr>
               <w:t>/Heuristics.html</w:t>
             </w:r>
             <w:r>
+              <w:rPr>
+                <w:lang w:val="en-US"/>
+              </w:rPr>
               <w:t>&gt;.</w:t>
             </w:r>
           </w:p>
-          <w:p/>
+          <w:p>
+            <w:pPr>
+              <w:rPr>
+                <w:lang w:val="en-US"/>
+              </w:rPr>
+            </w:pPr>
+          </w:p>
           <w:p>
             <w:pPr>
               <w:rPr>
@@ -1793,8 +2328,6 @@
                 <w:lang w:val="en-US"/>
               </w:rPr>
             </w:pPr>
-            <w:bookmarkStart w:id="0" w:name="_GoBack"/>
-            <w:bookmarkEnd w:id="0"/>
           </w:p>
         </w:tc>
       </w:tr>

</xml_diff>

<commit_message>
Correções no cronograma e metodologia no texto
</commit_message>
<xml_diff>
--- a/Docs/Plano de TCCII_mar_2017.docx
+++ b/Docs/Plano de TCCII_mar_2017.docx
@@ -1584,7 +1584,19 @@
               <w:rPr>
                 <w:rFonts w:ascii="Arial" w:hAnsi="Arial" w:cs="Arial"/>
               </w:rPr>
-              <w:t xml:space="preserve">ara cada mapa gerado é utilizado o algoritmo A* para verificar se o mapa é solúvel e o tamanho do caminho solução. O caminho mínimo é importante para </w:t>
+              <w:t xml:space="preserve">ara cada mapa gerado é utilizado o algoritmo A* para verificar se é solúvel </w:t>
+            </w:r>
+            <w:r>
+              <w:rPr>
+                <w:rFonts w:ascii="Arial" w:hAnsi="Arial" w:cs="Arial"/>
+              </w:rPr>
+              <w:t>e o tamanho do caminho maior ou igual ao tamanho de caminho mínimo definido nos parâmetros.</w:t>
+            </w:r>
+            <w:r>
+              <w:rPr>
+                <w:rFonts w:ascii="Arial" w:hAnsi="Arial" w:cs="Arial"/>
+              </w:rPr>
+              <w:t xml:space="preserve"> O caminho mínimo é importante para </w:t>
             </w:r>
             <w:r>
               <w:rPr>
@@ -1629,423 +1641,416 @@
                 <w:rFonts w:ascii="Arial" w:hAnsi="Arial" w:cs="Arial"/>
               </w:rPr>
               <w:t xml:space="preserve"> de obstáculos</w:t>
+            </w:r>
+            <w:r>
+              <w:rPr>
+                <w:rFonts w:ascii="Arial" w:hAnsi="Arial" w:cs="Arial"/>
+              </w:rPr>
+              <w:t xml:space="preserve"> de 30%.</w:t>
+            </w:r>
+          </w:p>
+          <w:p>
+            <w:pPr>
+              <w:jc w:val="both"/>
+              <w:rPr>
+                <w:rFonts w:ascii="Arial" w:hAnsi="Arial" w:cs="Arial"/>
+              </w:rPr>
+            </w:pPr>
+            <w:r>
+              <w:rPr>
+                <w:rFonts w:ascii="Arial" w:hAnsi="Arial" w:cs="Arial"/>
+              </w:rPr>
+              <w:t xml:space="preserve">No total </w:t>
+            </w:r>
+            <w:r>
+              <w:rPr>
+                <w:rFonts w:ascii="Arial" w:hAnsi="Arial" w:cs="Arial"/>
+              </w:rPr>
+              <w:t>serão</w:t>
+            </w:r>
+            <w:r>
+              <w:rPr>
+                <w:rFonts w:ascii="Arial" w:hAnsi="Arial" w:cs="Arial"/>
+              </w:rPr>
+              <w:t xml:space="preserve"> gerados 4</w:t>
+            </w:r>
+            <w:r>
+              <w:rPr>
+                <w:rFonts w:ascii="Arial" w:hAnsi="Arial" w:cs="Arial"/>
+              </w:rPr>
+              <w:t>00 mapas, sendo divididos em</w:t>
+            </w:r>
+            <w:r>
+              <w:rPr>
+                <w:rFonts w:ascii="Arial" w:hAnsi="Arial" w:cs="Arial"/>
+              </w:rPr>
+              <w:t xml:space="preserve"> </w:t>
+            </w:r>
+            <w:r>
+              <w:rPr>
+                <w:rFonts w:ascii="Arial" w:hAnsi="Arial" w:cs="Arial"/>
+              </w:rPr>
+              <w:t>2</w:t>
+            </w:r>
+            <w:r>
+              <w:rPr>
+                <w:rFonts w:ascii="Arial" w:hAnsi="Arial" w:cs="Arial"/>
+              </w:rPr>
+              <w:t xml:space="preserve">00 gerados a partir de um padrão e </w:t>
+            </w:r>
+            <w:r>
+              <w:rPr>
+                <w:rFonts w:ascii="Arial" w:hAnsi="Arial" w:cs="Arial"/>
+              </w:rPr>
+              <w:t>2</w:t>
+            </w:r>
+            <w:r>
+              <w:rPr>
+                <w:rFonts w:ascii="Arial" w:hAnsi="Arial" w:cs="Arial"/>
+              </w:rPr>
+              <w:t>00 gerados aleatoriamente</w:t>
+            </w:r>
+            <w:r>
+              <w:rPr>
+                <w:rFonts w:ascii="Arial" w:hAnsi="Arial" w:cs="Arial"/>
+              </w:rPr>
+              <w:t>.</w:t>
+            </w:r>
+            <w:r>
+              <w:rPr>
+                <w:rFonts w:ascii="Arial" w:hAnsi="Arial" w:cs="Arial"/>
+              </w:rPr>
+              <w:t xml:space="preserve"> Para cada mapa com padrão é gerado aleatoriamente um bloco de 5x5 que é repetido até completar o tamanho total do mapa.</w:t>
+            </w:r>
+          </w:p>
+          <w:p>
+            <w:pPr>
+              <w:jc w:val="both"/>
+              <w:rPr>
+                <w:rFonts w:ascii="Arial" w:hAnsi="Arial" w:cs="Arial"/>
+              </w:rPr>
+            </w:pPr>
+            <w:r>
+              <w:rPr>
+                <w:rFonts w:ascii="Arial" w:hAnsi="Arial" w:cs="Arial"/>
+              </w:rPr>
+              <w:t xml:space="preserve">Os </w:t>
+            </w:r>
+            <w:r>
+              <w:rPr>
+                <w:rFonts w:ascii="Arial" w:hAnsi="Arial" w:cs="Arial"/>
+              </w:rPr>
+              <w:t>2</w:t>
+            </w:r>
+            <w:r>
+              <w:rPr>
+                <w:rFonts w:ascii="Arial" w:hAnsi="Arial" w:cs="Arial"/>
+              </w:rPr>
+              <w:t>00 mapas de cada</w:t>
+            </w:r>
+            <w:r>
+              <w:rPr>
+                <w:rFonts w:ascii="Arial" w:hAnsi="Arial" w:cs="Arial"/>
+              </w:rPr>
+              <w:t xml:space="preserve"> tipo</w:t>
+            </w:r>
+            <w:r>
+              <w:rPr>
+                <w:rFonts w:ascii="Arial" w:hAnsi="Arial" w:cs="Arial"/>
+              </w:rPr>
+              <w:t xml:space="preserve"> são divididos</w:t>
+            </w:r>
+            <w:r>
+              <w:rPr>
+                <w:rFonts w:ascii="Arial" w:hAnsi="Arial" w:cs="Arial"/>
+              </w:rPr>
+              <w:t xml:space="preserve"> em 2</w:t>
+            </w:r>
+            <w:r>
+              <w:rPr>
+                <w:rFonts w:ascii="Arial" w:hAnsi="Arial" w:cs="Arial"/>
+              </w:rPr>
+              <w:t>, de forma que sejam</w:t>
+            </w:r>
+            <w:r>
+              <w:rPr>
+                <w:rFonts w:ascii="Arial" w:hAnsi="Arial" w:cs="Arial"/>
+              </w:rPr>
+              <w:t xml:space="preserve"> 100 </w:t>
+            </w:r>
+            <w:r>
+              <w:rPr>
+                <w:rFonts w:ascii="Arial" w:hAnsi="Arial" w:cs="Arial"/>
+              </w:rPr>
+              <w:t xml:space="preserve">mapas </w:t>
+            </w:r>
+            <w:r>
+              <w:rPr>
+                <w:rFonts w:ascii="Arial" w:hAnsi="Arial" w:cs="Arial"/>
+              </w:rPr>
+              <w:t>para</w:t>
+            </w:r>
+            <w:r>
+              <w:rPr>
+                <w:rFonts w:ascii="Arial" w:hAnsi="Arial" w:cs="Arial"/>
+              </w:rPr>
+              <w:t xml:space="preserve"> que permitem movimentação diagonal e 100 que não permitem.</w:t>
+            </w:r>
+          </w:p>
+          <w:p>
+            <w:pPr>
+              <w:jc w:val="both"/>
+              <w:rPr>
+                <w:rFonts w:ascii="Arial" w:hAnsi="Arial" w:cs="Arial"/>
+                <w:u w:val="single"/>
+              </w:rPr>
+            </w:pPr>
+            <w:r>
+              <w:rPr>
+                <w:rFonts w:ascii="Arial" w:hAnsi="Arial" w:cs="Arial"/>
+              </w:rPr>
+              <w:t>A configuração de movimentação</w:t>
+            </w:r>
+            <w:r>
+              <w:rPr>
+                <w:rFonts w:ascii="Arial" w:hAnsi="Arial" w:cs="Arial"/>
+              </w:rPr>
+              <w:t xml:space="preserve"> diagonal</w:t>
+            </w:r>
+            <w:r>
+              <w:rPr>
+                <w:rFonts w:ascii="Arial" w:hAnsi="Arial" w:cs="Arial"/>
+              </w:rPr>
+              <w:t xml:space="preserve"> </w:t>
+            </w:r>
+            <w:r>
+              <w:rPr>
+                <w:rFonts w:ascii="Arial" w:hAnsi="Arial" w:cs="Arial"/>
+              </w:rPr>
+              <w:t>interfere diretamente na heurística utilizada</w:t>
+            </w:r>
+            <w:r>
+              <w:rPr>
+                <w:rFonts w:ascii="Arial" w:hAnsi="Arial" w:cs="Arial"/>
+              </w:rPr>
+              <w:t xml:space="preserve"> e na geração do</w:t>
+            </w:r>
+            <w:r>
+              <w:rPr>
+                <w:rFonts w:ascii="Arial" w:hAnsi="Arial" w:cs="Arial"/>
+              </w:rPr>
+              <w:t xml:space="preserve"> mapa</w:t>
+            </w:r>
+            <w:r>
+              <w:rPr>
+                <w:rFonts w:ascii="Arial" w:hAnsi="Arial" w:cs="Arial"/>
+              </w:rPr>
+              <w:t>, o mesmo</w:t>
+            </w:r>
+            <w:r>
+              <w:rPr>
+                <w:rFonts w:ascii="Arial" w:hAnsi="Arial" w:cs="Arial"/>
+              </w:rPr>
+              <w:t xml:space="preserve"> pode ou não ter uma solução</w:t>
+            </w:r>
+            <w:r>
+              <w:rPr>
+                <w:rFonts w:ascii="Arial" w:hAnsi="Arial" w:cs="Arial"/>
+              </w:rPr>
+              <w:t xml:space="preserve"> dependendo do tipo de diagonal</w:t>
+            </w:r>
+            <w:r>
+              <w:rPr>
+                <w:rFonts w:ascii="Arial" w:hAnsi="Arial" w:cs="Arial"/>
+              </w:rPr>
+              <w:t>.</w:t>
+            </w:r>
+            <w:r>
+              <w:rPr>
+                <w:rFonts w:ascii="Arial" w:hAnsi="Arial" w:cs="Arial"/>
+              </w:rPr>
+              <w:t xml:space="preserve"> Logo o mapa deve ser gerado levando isso em consideração.</w:t>
+            </w:r>
+          </w:p>
+          <w:p>
+            <w:pPr>
+              <w:jc w:val="both"/>
+              <w:rPr>
+                <w:rFonts w:ascii="Arial" w:hAnsi="Arial" w:cs="Arial"/>
+              </w:rPr>
+            </w:pPr>
+            <w:r>
+              <w:rPr>
+                <w:rFonts w:ascii="Arial" w:hAnsi="Arial" w:cs="Arial"/>
+              </w:rPr>
+              <w:t>Os algoritmos</w:t>
+            </w:r>
+            <w:r>
+              <w:rPr>
+                <w:rFonts w:ascii="Arial" w:hAnsi="Arial" w:cs="Arial"/>
+              </w:rPr>
+              <w:t xml:space="preserve"> clássicos </w:t>
+            </w:r>
+            <w:r>
+              <w:rPr>
+                <w:rFonts w:ascii="Arial" w:hAnsi="Arial" w:cs="Arial"/>
+              </w:rPr>
+              <w:t xml:space="preserve">de busca </w:t>
+            </w:r>
+            <w:r>
+              <w:rPr>
+                <w:rFonts w:ascii="Arial" w:hAnsi="Arial" w:cs="Arial"/>
+              </w:rPr>
+              <w:t>que</w:t>
+            </w:r>
+            <w:r>
+              <w:rPr>
+                <w:rFonts w:ascii="Arial" w:hAnsi="Arial" w:cs="Arial"/>
+              </w:rPr>
+              <w:t xml:space="preserve"> utilizamos </w:t>
+            </w:r>
+            <w:r>
+              <w:rPr>
+                <w:rFonts w:ascii="Arial" w:hAnsi="Arial" w:cs="Arial"/>
+              </w:rPr>
+              <w:t xml:space="preserve">para </w:t>
+            </w:r>
+            <w:r>
+              <w:rPr>
+                <w:rFonts w:ascii="Arial" w:hAnsi="Arial" w:cs="Arial"/>
+              </w:rPr>
+              <w:t xml:space="preserve">comparação </w:t>
+            </w:r>
+            <w:r>
+              <w:rPr>
+                <w:rFonts w:ascii="Arial" w:hAnsi="Arial" w:cs="Arial"/>
+              </w:rPr>
+              <w:t>são A</w:t>
+            </w:r>
+            <w:r>
+              <w:rPr>
+                <w:rFonts w:ascii="Arial" w:hAnsi="Arial" w:cs="Arial"/>
+              </w:rPr>
+              <w:t xml:space="preserve">*, BFS, </w:t>
+            </w:r>
+            <w:proofErr w:type="spellStart"/>
+            <w:r>
+              <w:rPr>
+                <w:rFonts w:ascii="Arial" w:hAnsi="Arial" w:cs="Arial"/>
+              </w:rPr>
+              <w:t>Dijkstra</w:t>
+            </w:r>
+            <w:proofErr w:type="spellEnd"/>
+            <w:r>
+              <w:rPr>
+                <w:rFonts w:ascii="Arial" w:hAnsi="Arial" w:cs="Arial"/>
+              </w:rPr>
+              <w:t xml:space="preserve"> e IDA</w:t>
+            </w:r>
+            <w:r>
+              <w:rPr>
+                <w:rFonts w:ascii="Arial" w:hAnsi="Arial" w:cs="Arial"/>
+              </w:rPr>
+              <w:t>*, sendo executados uma vez para cada uma das heurística</w:t>
+            </w:r>
+            <w:r>
+              <w:rPr>
+                <w:rFonts w:ascii="Arial" w:hAnsi="Arial" w:cs="Arial"/>
+              </w:rPr>
+              <w:t>s</w:t>
+            </w:r>
+            <w:r>
+              <w:rPr>
+                <w:rFonts w:ascii="Arial" w:hAnsi="Arial" w:cs="Arial"/>
+              </w:rPr>
+              <w:t xml:space="preserve"> selecionadas para os testes, essas são </w:t>
+            </w:r>
+            <w:proofErr w:type="spellStart"/>
+            <w:r>
+              <w:rPr>
+                <w:rFonts w:ascii="Arial" w:hAnsi="Arial" w:cs="Arial"/>
+              </w:rPr>
+              <w:t>Manhattam</w:t>
+            </w:r>
+            <w:proofErr w:type="spellEnd"/>
+            <w:r>
+              <w:rPr>
+                <w:rFonts w:ascii="Arial" w:hAnsi="Arial" w:cs="Arial"/>
+              </w:rPr>
+              <w:t xml:space="preserve">, </w:t>
+            </w:r>
+            <w:proofErr w:type="spellStart"/>
+            <w:r>
+              <w:rPr>
+                <w:rFonts w:ascii="Arial" w:hAnsi="Arial" w:cs="Arial"/>
+              </w:rPr>
+              <w:t>Euclideana</w:t>
+            </w:r>
+            <w:proofErr w:type="spellEnd"/>
+            <w:r>
+              <w:rPr>
+                <w:rFonts w:ascii="Arial" w:hAnsi="Arial" w:cs="Arial"/>
+              </w:rPr>
+              <w:t xml:space="preserve">, </w:t>
+            </w:r>
+            <w:proofErr w:type="spellStart"/>
+            <w:r>
+              <w:rPr>
+                <w:rFonts w:ascii="Arial" w:hAnsi="Arial" w:cs="Arial"/>
+              </w:rPr>
+              <w:t>Octil</w:t>
+            </w:r>
+            <w:proofErr w:type="spellEnd"/>
+            <w:r>
+              <w:rPr>
+                <w:rFonts w:ascii="Arial" w:hAnsi="Arial" w:cs="Arial"/>
+              </w:rPr>
+              <w:t xml:space="preserve"> e </w:t>
+            </w:r>
+            <w:proofErr w:type="spellStart"/>
+            <w:r>
+              <w:rPr>
+                <w:rFonts w:ascii="Arial" w:hAnsi="Arial" w:cs="Arial"/>
+              </w:rPr>
+              <w:t>Chebyshev</w:t>
+            </w:r>
+            <w:proofErr w:type="spellEnd"/>
+            <w:r>
+              <w:rPr>
+                <w:rFonts w:ascii="Arial" w:hAnsi="Arial" w:cs="Arial"/>
+              </w:rPr>
+              <w:t>.</w:t>
+            </w:r>
+          </w:p>
+          <w:p>
+            <w:pPr>
+              <w:jc w:val="both"/>
+              <w:rPr>
+                <w:rFonts w:ascii="Arial" w:hAnsi="Arial" w:cs="Arial"/>
+              </w:rPr>
+            </w:pPr>
+            <w:r>
+              <w:rPr>
+                <w:rFonts w:ascii="Arial" w:hAnsi="Arial" w:cs="Arial"/>
+              </w:rPr>
+              <w:t>Devido à natureza não determinística do Algoritmo genético, rodamos 5 vezes para cada mapa e calculamos a média de tempo, custo de memória e tamanho de caminho resultado para comparação com os algoritmos clássicos.</w:t>
+            </w:r>
+          </w:p>
+          <w:p>
+            <w:pPr>
+              <w:jc w:val="both"/>
+              <w:rPr>
+                <w:rFonts w:ascii="Arial" w:hAnsi="Arial" w:cs="Arial"/>
+              </w:rPr>
+            </w:pPr>
+            <w:r>
+              <w:rPr>
+                <w:rFonts w:ascii="Arial" w:hAnsi="Arial" w:cs="Arial"/>
+              </w:rPr>
+              <w:t xml:space="preserve"> </w:t>
             </w:r>
             <w:bookmarkStart w:id="0" w:name="_GoBack"/>
             <w:bookmarkEnd w:id="0"/>
-            <w:r>
-              <w:rPr>
-                <w:rFonts w:ascii="Arial" w:hAnsi="Arial" w:cs="Arial"/>
-              </w:rPr>
-              <w:t xml:space="preserve"> de 30%.</w:t>
-            </w:r>
-          </w:p>
-          <w:p>
-            <w:pPr>
-              <w:jc w:val="both"/>
-              <w:rPr>
-                <w:rFonts w:ascii="Arial" w:hAnsi="Arial" w:cs="Arial"/>
-              </w:rPr>
-            </w:pPr>
-            <w:r>
-              <w:rPr>
-                <w:rFonts w:ascii="Arial" w:hAnsi="Arial" w:cs="Arial"/>
-              </w:rPr>
-              <w:t xml:space="preserve">No total </w:t>
-            </w:r>
-            <w:r>
-              <w:rPr>
-                <w:rFonts w:ascii="Arial" w:hAnsi="Arial" w:cs="Arial"/>
-              </w:rPr>
-              <w:t>serão</w:t>
-            </w:r>
-            <w:r>
-              <w:rPr>
-                <w:rFonts w:ascii="Arial" w:hAnsi="Arial" w:cs="Arial"/>
-              </w:rPr>
-              <w:t xml:space="preserve"> gerados 4</w:t>
-            </w:r>
-            <w:r>
-              <w:rPr>
-                <w:rFonts w:ascii="Arial" w:hAnsi="Arial" w:cs="Arial"/>
-              </w:rPr>
-              <w:t>00 mapas, sendo divididos em</w:t>
-            </w:r>
-            <w:r>
-              <w:rPr>
-                <w:rFonts w:ascii="Arial" w:hAnsi="Arial" w:cs="Arial"/>
-              </w:rPr>
-              <w:t xml:space="preserve"> </w:t>
-            </w:r>
-            <w:r>
-              <w:rPr>
-                <w:rFonts w:ascii="Arial" w:hAnsi="Arial" w:cs="Arial"/>
-              </w:rPr>
-              <w:t>2</w:t>
-            </w:r>
-            <w:r>
-              <w:rPr>
-                <w:rFonts w:ascii="Arial" w:hAnsi="Arial" w:cs="Arial"/>
-              </w:rPr>
-              <w:t xml:space="preserve">00 gerados a partir de um padrão e </w:t>
-            </w:r>
-            <w:r>
-              <w:rPr>
-                <w:rFonts w:ascii="Arial" w:hAnsi="Arial" w:cs="Arial"/>
-              </w:rPr>
-              <w:t>2</w:t>
-            </w:r>
-            <w:r>
-              <w:rPr>
-                <w:rFonts w:ascii="Arial" w:hAnsi="Arial" w:cs="Arial"/>
-              </w:rPr>
-              <w:t>00 gerados aleatoriamente</w:t>
-            </w:r>
-            <w:r>
-              <w:rPr>
-                <w:rFonts w:ascii="Arial" w:hAnsi="Arial" w:cs="Arial"/>
-              </w:rPr>
-              <w:t>.</w:t>
-            </w:r>
-            <w:r>
-              <w:rPr>
-                <w:rFonts w:ascii="Arial" w:hAnsi="Arial" w:cs="Arial"/>
-              </w:rPr>
-              <w:t xml:space="preserve"> Para cada mapa com padrão é gerado aleatoriamente um bloco de 5x5 que é repetido até completar o tamanho total do mapa.</w:t>
-            </w:r>
-          </w:p>
-          <w:p>
-            <w:pPr>
-              <w:jc w:val="both"/>
-              <w:rPr>
-                <w:rFonts w:ascii="Arial" w:hAnsi="Arial" w:cs="Arial"/>
-              </w:rPr>
-            </w:pPr>
-            <w:r>
-              <w:rPr>
-                <w:rFonts w:ascii="Arial" w:hAnsi="Arial" w:cs="Arial"/>
-              </w:rPr>
-              <w:t xml:space="preserve">Os </w:t>
-            </w:r>
-            <w:r>
-              <w:rPr>
-                <w:rFonts w:ascii="Arial" w:hAnsi="Arial" w:cs="Arial"/>
-              </w:rPr>
-              <w:t>2</w:t>
-            </w:r>
-            <w:r>
-              <w:rPr>
-                <w:rFonts w:ascii="Arial" w:hAnsi="Arial" w:cs="Arial"/>
-              </w:rPr>
-              <w:t>00 mapas de cada</w:t>
-            </w:r>
-            <w:r>
-              <w:rPr>
-                <w:rFonts w:ascii="Arial" w:hAnsi="Arial" w:cs="Arial"/>
-              </w:rPr>
-              <w:t xml:space="preserve"> tipo</w:t>
-            </w:r>
-            <w:r>
-              <w:rPr>
-                <w:rFonts w:ascii="Arial" w:hAnsi="Arial" w:cs="Arial"/>
-              </w:rPr>
-              <w:t xml:space="preserve"> são divididos</w:t>
-            </w:r>
-            <w:r>
-              <w:rPr>
-                <w:rFonts w:ascii="Arial" w:hAnsi="Arial" w:cs="Arial"/>
-              </w:rPr>
-              <w:t xml:space="preserve"> em 2</w:t>
-            </w:r>
-            <w:r>
-              <w:rPr>
-                <w:rFonts w:ascii="Arial" w:hAnsi="Arial" w:cs="Arial"/>
-              </w:rPr>
-              <w:t>, de forma que sejam</w:t>
-            </w:r>
-            <w:r>
-              <w:rPr>
-                <w:rFonts w:ascii="Arial" w:hAnsi="Arial" w:cs="Arial"/>
-              </w:rPr>
-              <w:t xml:space="preserve"> 100 </w:t>
-            </w:r>
-            <w:r>
-              <w:rPr>
-                <w:rFonts w:ascii="Arial" w:hAnsi="Arial" w:cs="Arial"/>
-              </w:rPr>
-              <w:t xml:space="preserve">mapas </w:t>
-            </w:r>
-            <w:r>
-              <w:rPr>
-                <w:rFonts w:ascii="Arial" w:hAnsi="Arial" w:cs="Arial"/>
-              </w:rPr>
-              <w:t>para</w:t>
-            </w:r>
-            <w:r>
-              <w:rPr>
-                <w:rFonts w:ascii="Arial" w:hAnsi="Arial" w:cs="Arial"/>
-              </w:rPr>
-              <w:t xml:space="preserve"> que permitem movimentação diagonal e 100 que não permitem.</w:t>
-            </w:r>
-          </w:p>
-          <w:p>
-            <w:pPr>
-              <w:jc w:val="both"/>
-              <w:rPr>
-                <w:rFonts w:ascii="Arial" w:hAnsi="Arial" w:cs="Arial"/>
-                <w:u w:val="single"/>
-              </w:rPr>
-            </w:pPr>
-            <w:r>
-              <w:rPr>
-                <w:rFonts w:ascii="Arial" w:hAnsi="Arial" w:cs="Arial"/>
-              </w:rPr>
-              <w:t>A configuração de movimentação</w:t>
-            </w:r>
-            <w:r>
-              <w:rPr>
-                <w:rFonts w:ascii="Arial" w:hAnsi="Arial" w:cs="Arial"/>
-              </w:rPr>
-              <w:t xml:space="preserve"> diagonal</w:t>
-            </w:r>
-            <w:r>
-              <w:rPr>
-                <w:rFonts w:ascii="Arial" w:hAnsi="Arial" w:cs="Arial"/>
-              </w:rPr>
-              <w:t xml:space="preserve"> </w:t>
-            </w:r>
-            <w:r>
-              <w:rPr>
-                <w:rFonts w:ascii="Arial" w:hAnsi="Arial" w:cs="Arial"/>
-              </w:rPr>
-              <w:t>interfere diretamente na heurística utilizada</w:t>
-            </w:r>
-            <w:r>
-              <w:rPr>
-                <w:rFonts w:ascii="Arial" w:hAnsi="Arial" w:cs="Arial"/>
-              </w:rPr>
-              <w:t xml:space="preserve"> e na geração do</w:t>
-            </w:r>
-            <w:r>
-              <w:rPr>
-                <w:rFonts w:ascii="Arial" w:hAnsi="Arial" w:cs="Arial"/>
-              </w:rPr>
-              <w:t xml:space="preserve"> mapa</w:t>
-            </w:r>
-            <w:r>
-              <w:rPr>
-                <w:rFonts w:ascii="Arial" w:hAnsi="Arial" w:cs="Arial"/>
-              </w:rPr>
-              <w:t>, o mesmo</w:t>
-            </w:r>
-            <w:r>
-              <w:rPr>
-                <w:rFonts w:ascii="Arial" w:hAnsi="Arial" w:cs="Arial"/>
-              </w:rPr>
-              <w:t xml:space="preserve"> pode ou não ter uma solução</w:t>
-            </w:r>
-            <w:r>
-              <w:rPr>
-                <w:rFonts w:ascii="Arial" w:hAnsi="Arial" w:cs="Arial"/>
-              </w:rPr>
-              <w:t xml:space="preserve"> dependendo do tipo de diagonal</w:t>
-            </w:r>
-            <w:r>
-              <w:rPr>
-                <w:rFonts w:ascii="Arial" w:hAnsi="Arial" w:cs="Arial"/>
-              </w:rPr>
-              <w:t>.</w:t>
-            </w:r>
-            <w:r>
-              <w:rPr>
-                <w:rFonts w:ascii="Arial" w:hAnsi="Arial" w:cs="Arial"/>
-              </w:rPr>
-              <w:t xml:space="preserve"> Logo o mapa deve ser gerado levando isso em consideração.</w:t>
-            </w:r>
-          </w:p>
-          <w:p>
-            <w:pPr>
-              <w:jc w:val="both"/>
-              <w:rPr>
-                <w:rFonts w:ascii="Arial" w:hAnsi="Arial" w:cs="Arial"/>
-              </w:rPr>
-            </w:pPr>
-            <w:r>
-              <w:rPr>
-                <w:rFonts w:ascii="Arial" w:hAnsi="Arial" w:cs="Arial"/>
-              </w:rPr>
-              <w:t>Os algoritmos</w:t>
-            </w:r>
-            <w:r>
-              <w:rPr>
-                <w:rFonts w:ascii="Arial" w:hAnsi="Arial" w:cs="Arial"/>
-              </w:rPr>
-              <w:t xml:space="preserve"> clássicos </w:t>
-            </w:r>
-            <w:r>
-              <w:rPr>
-                <w:rFonts w:ascii="Arial" w:hAnsi="Arial" w:cs="Arial"/>
-              </w:rPr>
-              <w:t xml:space="preserve">de busca </w:t>
-            </w:r>
-            <w:r>
-              <w:rPr>
-                <w:rFonts w:ascii="Arial" w:hAnsi="Arial" w:cs="Arial"/>
-              </w:rPr>
-              <w:t>que</w:t>
-            </w:r>
-            <w:r>
-              <w:rPr>
-                <w:rFonts w:ascii="Arial" w:hAnsi="Arial" w:cs="Arial"/>
-              </w:rPr>
-              <w:t xml:space="preserve"> utilizamos </w:t>
-            </w:r>
-            <w:r>
-              <w:rPr>
-                <w:rFonts w:ascii="Arial" w:hAnsi="Arial" w:cs="Arial"/>
-              </w:rPr>
-              <w:t xml:space="preserve">para </w:t>
-            </w:r>
-            <w:r>
-              <w:rPr>
-                <w:rFonts w:ascii="Arial" w:hAnsi="Arial" w:cs="Arial"/>
-              </w:rPr>
-              <w:t xml:space="preserve">comparação </w:t>
-            </w:r>
-            <w:r>
-              <w:rPr>
-                <w:rFonts w:ascii="Arial" w:hAnsi="Arial" w:cs="Arial"/>
-              </w:rPr>
-              <w:t>são A</w:t>
-            </w:r>
-            <w:r>
-              <w:rPr>
-                <w:rFonts w:ascii="Arial" w:hAnsi="Arial" w:cs="Arial"/>
-              </w:rPr>
-              <w:t xml:space="preserve">*, BFS, </w:t>
-            </w:r>
-            <w:proofErr w:type="spellStart"/>
-            <w:r>
-              <w:rPr>
-                <w:rFonts w:ascii="Arial" w:hAnsi="Arial" w:cs="Arial"/>
-              </w:rPr>
-              <w:t>Dijkstra</w:t>
-            </w:r>
-            <w:proofErr w:type="spellEnd"/>
-            <w:r>
-              <w:rPr>
-                <w:rFonts w:ascii="Arial" w:hAnsi="Arial" w:cs="Arial"/>
-              </w:rPr>
-              <w:t xml:space="preserve"> e IDA</w:t>
-            </w:r>
-            <w:r>
-              <w:rPr>
-                <w:rFonts w:ascii="Arial" w:hAnsi="Arial" w:cs="Arial"/>
-              </w:rPr>
-              <w:t>*, sendo executados uma vez para cada uma das heurística</w:t>
-            </w:r>
-            <w:r>
-              <w:rPr>
-                <w:rFonts w:ascii="Arial" w:hAnsi="Arial" w:cs="Arial"/>
-              </w:rPr>
-              <w:t>s</w:t>
-            </w:r>
-            <w:r>
-              <w:rPr>
-                <w:rFonts w:ascii="Arial" w:hAnsi="Arial" w:cs="Arial"/>
-              </w:rPr>
-              <w:t xml:space="preserve"> selecionadas para os testes, essas são </w:t>
-            </w:r>
-            <w:proofErr w:type="spellStart"/>
-            <w:r>
-              <w:rPr>
-                <w:rFonts w:ascii="Arial" w:hAnsi="Arial" w:cs="Arial"/>
-              </w:rPr>
-              <w:t>Manhattam</w:t>
-            </w:r>
-            <w:proofErr w:type="spellEnd"/>
-            <w:r>
-              <w:rPr>
-                <w:rFonts w:ascii="Arial" w:hAnsi="Arial" w:cs="Arial"/>
-              </w:rPr>
-              <w:t xml:space="preserve">, </w:t>
-            </w:r>
-            <w:proofErr w:type="spellStart"/>
-            <w:r>
-              <w:rPr>
-                <w:rFonts w:ascii="Arial" w:hAnsi="Arial" w:cs="Arial"/>
-              </w:rPr>
-              <w:t>Euclideana</w:t>
-            </w:r>
-            <w:proofErr w:type="spellEnd"/>
-            <w:r>
-              <w:rPr>
-                <w:rFonts w:ascii="Arial" w:hAnsi="Arial" w:cs="Arial"/>
-              </w:rPr>
-              <w:t xml:space="preserve">, </w:t>
-            </w:r>
-            <w:proofErr w:type="spellStart"/>
-            <w:r>
-              <w:rPr>
-                <w:rFonts w:ascii="Arial" w:hAnsi="Arial" w:cs="Arial"/>
-              </w:rPr>
-              <w:t>Octil</w:t>
-            </w:r>
-            <w:proofErr w:type="spellEnd"/>
-            <w:r>
-              <w:rPr>
-                <w:rFonts w:ascii="Arial" w:hAnsi="Arial" w:cs="Arial"/>
-              </w:rPr>
-              <w:t xml:space="preserve"> e </w:t>
-            </w:r>
-            <w:proofErr w:type="spellStart"/>
-            <w:r>
-              <w:rPr>
-                <w:rFonts w:ascii="Arial" w:hAnsi="Arial" w:cs="Arial"/>
-              </w:rPr>
-              <w:t>Chebyshev</w:t>
-            </w:r>
-            <w:proofErr w:type="spellEnd"/>
-            <w:r>
-              <w:rPr>
-                <w:rFonts w:ascii="Arial" w:hAnsi="Arial" w:cs="Arial"/>
-              </w:rPr>
-              <w:t>.</w:t>
-            </w:r>
-          </w:p>
-          <w:p>
-            <w:pPr>
-              <w:jc w:val="both"/>
-              <w:rPr>
-                <w:rFonts w:ascii="Arial" w:hAnsi="Arial" w:cs="Arial"/>
-                <w:u w:val="single"/>
-              </w:rPr>
-            </w:pPr>
-            <w:r>
-              <w:rPr>
-                <w:rFonts w:ascii="Arial" w:hAnsi="Arial" w:cs="Arial"/>
-              </w:rPr>
-              <w:t xml:space="preserve">Devido à natureza não determinística do Algoritmo genético rodamos ele </w:t>
-            </w:r>
-            <w:r>
-              <w:rPr>
-                <w:rFonts w:ascii="Arial" w:hAnsi="Arial" w:cs="Arial"/>
-              </w:rPr>
-              <w:t>5</w:t>
-            </w:r>
-            <w:r>
-              <w:rPr>
-                <w:rFonts w:ascii="Arial" w:hAnsi="Arial" w:cs="Arial"/>
-              </w:rPr>
-              <w:t xml:space="preserve"> vezes para cada mapa, e calculamos a média de tempo, custo de memória e tamanho de caminho resultado para comparação com os algoritmos clássicos.</w:t>
-            </w:r>
-          </w:p>
-          <w:p>
-            <w:pPr>
-              <w:jc w:val="both"/>
-              <w:rPr>
-                <w:rFonts w:ascii="Arial" w:hAnsi="Arial" w:cs="Arial"/>
-              </w:rPr>
-            </w:pPr>
             <w:r>
               <w:rPr>
                 <w:rFonts w:ascii="Arial" w:hAnsi="Arial" w:cs="Arial"/>
@@ -2180,6 +2185,7 @@
               <w:rPr>
                 <w:rFonts w:ascii="Arial" w:hAnsi="Arial" w:cs="Arial"/>
               </w:rPr>
+              <w:lastRenderedPageBreak/>
               <w:t>Indicar Bibliografia consultada.</w:t>
             </w:r>
             <w:r>
@@ -2573,7 +2579,6 @@
                 <w:sz w:val="24"/>
                 <w:szCs w:val="24"/>
               </w:rPr>
-              <w:lastRenderedPageBreak/>
               <w:t>CRONOGRAMA DE EXECUÇÃO</w:t>
             </w:r>
           </w:p>
@@ -4168,6 +4173,7 @@
           <w:sz w:val="24"/>
           <w:szCs w:val="24"/>
         </w:rPr>
+        <w:lastRenderedPageBreak/>
         <w:t xml:space="preserve">Assinaturas: ___________________________________________(Estudante) </w:t>
       </w:r>
     </w:p>
@@ -4227,7 +4233,6 @@
           <w:sz w:val="24"/>
           <w:szCs w:val="24"/>
         </w:rPr>
-        <w:lastRenderedPageBreak/>
         <w:t xml:space="preserve">   </w:t>
       </w:r>
       <w:r>

</xml_diff>